<commit_message>
Subo unos arreglos en el packet tracer y las funda
</commit_message>
<xml_diff>
--- a/Actividades/Taller01001/Fundamentación de los equipos de servidor.docx
+++ b/Actividades/Taller01001/Fundamentación de los equipos de servidor.docx
@@ -178,7 +178,7 @@
           </mc:Choice>
           <mc:Fallback>
             <w:pict>
-              <v:line w14:anchorId="63E60D1B" id="Conector recto 8" o:spid="_x0000_s1026" style="position:absolute;z-index:251660288;visibility:visible;mso-wrap-style:square;mso-wrap-distance-left:9pt;mso-wrap-distance-top:0;mso-wrap-distance-right:9pt;mso-wrap-distance-bottom:0;mso-position-horizontal:right;mso-position-horizontal-relative:margin;mso-position-vertical:absolute;mso-position-vertical-relative:text" from="479.05pt,29.75pt" to="1009.3pt,29.75pt" o:gfxdata="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" strokecolor="#5b9bd5 [3204]" strokeweight=".5pt">
+              <v:line w14:anchorId="6FA39E4A" id="Conector recto 8" o:spid="_x0000_s1026" style="position:absolute;z-index:251660288;visibility:visible;mso-wrap-style:square;mso-wrap-distance-left:9pt;mso-wrap-distance-top:0;mso-wrap-distance-right:9pt;mso-wrap-distance-bottom:0;mso-position-horizontal:right;mso-position-horizontal-relative:margin;mso-position-vertical:absolute;mso-position-vertical-relative:text" from="479.05pt,29.75pt" to="1009.3pt,29.75pt" o:gfxdata="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" strokecolor="#5b9bd5 [3204]" strokeweight=".5pt">
                 <v:stroke joinstyle="miter"/>
                 <w10:wrap anchorx="margin"/>
               </v:line>
@@ -563,7 +563,25 @@
           <w:sz w:val="24"/>
           <w:szCs w:val="24"/>
         </w:rPr>
-        <w:t>Elegimos este disco duro para utilizar en el servidor de presupuesto alto debido a que es de tipo SAS,  por lo cual, es más rápido y fiable que los discos SATA, lo cual compensa que tengan menos espacio de almacenamiento, además posee 10K de revoluciones por minuto.</w:t>
+        <w:t xml:space="preserve">Elegimos este disco duro para utilizar en el servidor de presupuesto alto debido a que es de tipo </w:t>
+      </w:r>
+      <w:proofErr w:type="gramStart"/>
+      <w:r>
+        <w:rPr>
+          <w:rFonts w:ascii="Times New Roman" w:hAnsi="Times New Roman" w:cs="Times New Roman"/>
+          <w:sz w:val="24"/>
+          <w:szCs w:val="24"/>
+        </w:rPr>
+        <w:t>SAS,  por</w:t>
+      </w:r>
+      <w:proofErr w:type="gramEnd"/>
+      <w:r>
+        <w:rPr>
+          <w:rFonts w:ascii="Times New Roman" w:hAnsi="Times New Roman" w:cs="Times New Roman"/>
+          <w:sz w:val="24"/>
+          <w:szCs w:val="24"/>
+        </w:rPr>
+        <w:t xml:space="preserve"> lo cual, es más rápido y fiable que los discos SATA, lo cual compensa que tengan menos espacio de almacenamiento, además posee 10K de revoluciones por minuto.</w:t>
       </w:r>
     </w:p>
     <w:p>
@@ -820,7 +838,7 @@
         </w:rPr>
         <w:lastRenderedPageBreak/>
         <w:drawing>
-          <wp:anchor distT="0" distB="0" distL="114300" distR="114300" simplePos="0" relativeHeight="251657216" behindDoc="0" locked="0" layoutInCell="1" allowOverlap="1">
+          <wp:anchor distT="0" distB="0" distL="114300" distR="114300" simplePos="0" relativeHeight="251655680" behindDoc="0" locked="0" layoutInCell="1" allowOverlap="1">
             <wp:simplePos x="0" y="0"/>
             <wp:positionH relativeFrom="column">
               <wp:posOffset>4686242</wp:posOffset>
@@ -970,7 +988,25 @@
           <w:sz w:val="24"/>
           <w:szCs w:val="24"/>
         </w:rPr>
-        <w:t xml:space="preserve"> y ssd. Por lo tanto le colocaremos 3 discos de 500gb tipo </w:t>
+        <w:t xml:space="preserve"> y ssd. Por lo </w:t>
+      </w:r>
+      <w:proofErr w:type="gramStart"/>
+      <w:r>
+        <w:rPr>
+          <w:rFonts w:ascii="Times New Roman" w:hAnsi="Times New Roman" w:cs="Times New Roman"/>
+          <w:sz w:val="24"/>
+          <w:szCs w:val="24"/>
+        </w:rPr>
+        <w:t>tanto</w:t>
+      </w:r>
+      <w:proofErr w:type="gramEnd"/>
+      <w:r>
+        <w:rPr>
+          <w:rFonts w:ascii="Times New Roman" w:hAnsi="Times New Roman" w:cs="Times New Roman"/>
+          <w:sz w:val="24"/>
+          <w:szCs w:val="24"/>
+        </w:rPr>
+        <w:t xml:space="preserve"> le colocaremos 3 discos de 500gb tipo </w:t>
       </w:r>
       <w:proofErr w:type="spellStart"/>
       <w:r>
@@ -1073,7 +1109,7 @@
           <w:szCs w:val="32"/>
         </w:rPr>
         <w:drawing>
-          <wp:anchor distT="0" distB="0" distL="114300" distR="114300" simplePos="0" relativeHeight="251654144" behindDoc="0" locked="0" layoutInCell="1" allowOverlap="1">
+          <wp:anchor distT="0" distB="0" distL="114300" distR="114300" simplePos="0" relativeHeight="251653632" behindDoc="0" locked="0" layoutInCell="1" allowOverlap="1">
             <wp:simplePos x="0" y="0"/>
             <wp:positionH relativeFrom="column">
               <wp:posOffset>5443855</wp:posOffset>
@@ -1252,7 +1288,7 @@
           <w:szCs w:val="32"/>
         </w:rPr>
         <w:drawing>
-          <wp:anchor distT="0" distB="0" distL="114300" distR="114300" simplePos="0" relativeHeight="251655168" behindDoc="0" locked="0" layoutInCell="1" allowOverlap="1">
+          <wp:anchor distT="0" distB="0" distL="114300" distR="114300" simplePos="0" relativeHeight="251654656" behindDoc="0" locked="0" layoutInCell="1" allowOverlap="1">
             <wp:simplePos x="0" y="0"/>
             <wp:positionH relativeFrom="column">
               <wp:posOffset>5188496</wp:posOffset>
@@ -1436,13 +1472,67 @@
       <w:r>
         <w:rPr>
           <w:rFonts w:cstheme="minorHAnsi"/>
-          <w:b/>
-          <w:sz w:val="28"/>
-          <w:szCs w:val="28"/>
-        </w:rPr>
-        <w:t xml:space="preserve">Sistema Operativo: Red </w:t>
-      </w:r>
-      <w:proofErr w:type="spellStart"/>
+          <w:bCs/>
+          <w:noProof/>
+          <w:sz w:val="24"/>
+          <w:szCs w:val="24"/>
+        </w:rPr>
+        <w:drawing>
+          <wp:anchor distT="0" distB="0" distL="114300" distR="114300" simplePos="0" relativeHeight="251661824" behindDoc="1" locked="0" layoutInCell="1" allowOverlap="1">
+            <wp:simplePos x="0" y="0"/>
+            <wp:positionH relativeFrom="column">
+              <wp:posOffset>5057775</wp:posOffset>
+            </wp:positionH>
+            <wp:positionV relativeFrom="paragraph">
+              <wp:posOffset>12700</wp:posOffset>
+            </wp:positionV>
+            <wp:extent cx="1762125" cy="1174750"/>
+            <wp:effectExtent l="0" t="0" r="9525" b="6350"/>
+            <wp:wrapSquare wrapText="bothSides"/>
+            <wp:docPr id="4" name="Imagen 4"/>
+            <wp:cNvGraphicFramePr>
+              <a:graphicFrameLocks xmlns:a="http://schemas.openxmlformats.org/drawingml/2006/main" noChangeAspect="1"/>
+            </wp:cNvGraphicFramePr>
+            <a:graphic xmlns:a="http://schemas.openxmlformats.org/drawingml/2006/main">
+              <a:graphicData uri="http://schemas.openxmlformats.org/drawingml/2006/picture">
+                <pic:pic xmlns:pic="http://schemas.openxmlformats.org/drawingml/2006/picture">
+                  <pic:nvPicPr>
+                    <pic:cNvPr id="4" name="rhel.png"/>
+                    <pic:cNvPicPr/>
+                  </pic:nvPicPr>
+                  <pic:blipFill>
+                    <a:blip r:embed="rId21" cstate="print">
+                      <a:extLst>
+                        <a:ext uri="{28A0092B-C50C-407E-A947-70E740481C1C}">
+                          <a14:useLocalDpi xmlns:a14="http://schemas.microsoft.com/office/drawing/2010/main" val="0"/>
+                        </a:ext>
+                      </a:extLst>
+                    </a:blip>
+                    <a:stretch>
+                      <a:fillRect/>
+                    </a:stretch>
+                  </pic:blipFill>
+                  <pic:spPr>
+                    <a:xfrm>
+                      <a:off x="0" y="0"/>
+                      <a:ext cx="1762125" cy="1174750"/>
+                    </a:xfrm>
+                    <a:prstGeom prst="rect">
+                      <a:avLst/>
+                    </a:prstGeom>
+                  </pic:spPr>
+                </pic:pic>
+              </a:graphicData>
+            </a:graphic>
+            <wp14:sizeRelH relativeFrom="margin">
+              <wp14:pctWidth>0</wp14:pctWidth>
+            </wp14:sizeRelH>
+            <wp14:sizeRelV relativeFrom="margin">
+              <wp14:pctHeight>0</wp14:pctHeight>
+            </wp14:sizeRelV>
+          </wp:anchor>
+        </w:drawing>
+      </w:r>
       <w:r>
         <w:rPr>
           <w:rFonts w:cstheme="minorHAnsi"/>
@@ -1450,9 +1540,9 @@
           <w:sz w:val="28"/>
           <w:szCs w:val="28"/>
         </w:rPr>
-        <w:t>Hat</w:t>
-      </w:r>
-      <w:proofErr w:type="spellEnd"/>
+        <w:t xml:space="preserve">Sistema Operativo: Red </w:t>
+      </w:r>
+      <w:proofErr w:type="spellStart"/>
       <w:r>
         <w:rPr>
           <w:rFonts w:cstheme="minorHAnsi"/>
@@ -1460,6 +1550,16 @@
           <w:sz w:val="28"/>
           <w:szCs w:val="28"/>
         </w:rPr>
+        <w:t>Hat</w:t>
+      </w:r>
+      <w:proofErr w:type="spellEnd"/>
+      <w:r>
+        <w:rPr>
+          <w:rFonts w:cstheme="minorHAnsi"/>
+          <w:b/>
+          <w:sz w:val="28"/>
+          <w:szCs w:val="28"/>
+        </w:rPr>
         <w:t xml:space="preserve"> Enterprise Linux 7.3</w:t>
       </w:r>
     </w:p>
@@ -1538,7 +1638,7 @@
         </w:rPr>
         <w:t xml:space="preserve">Fuente: </w:t>
       </w:r>
-      <w:hyperlink r:id="rId21" w:history="1">
+      <w:hyperlink r:id="rId22" w:anchor="?sku=RH00003" w:history="1">
         <w:r>
           <w:rPr>
             <w:rStyle w:val="Hipervnculo"/>
@@ -1548,6 +1648,25 @@
           <w:t>https://www.redhat.com/en/store/red-hat-enterprise-linux-server-virtual#?sku=RH00003</w:t>
         </w:r>
       </w:hyperlink>
+    </w:p>
+    <w:p>
+      <w:pPr>
+        <w:rPr>
+          <w:rFonts w:cstheme="minorHAnsi"/>
+          <w:bCs/>
+          <w:sz w:val="24"/>
+          <w:szCs w:val="24"/>
+        </w:rPr>
+      </w:pPr>
+      <w:r>
+        <w:rPr>
+          <w:rFonts w:cstheme="minorHAnsi"/>
+          <w:bCs/>
+          <w:sz w:val="24"/>
+          <w:szCs w:val="24"/>
+        </w:rPr>
+        <w:t>Precio: USD 1300</w:t>
+      </w:r>
       <w:bookmarkStart w:id="0" w:name="_GoBack"/>
       <w:bookmarkEnd w:id="0"/>
     </w:p>
@@ -1567,18 +1686,19 @@
           <w:sz w:val="24"/>
           <w:szCs w:val="24"/>
         </w:rPr>
-        <w:t>Precio: USD 1300</w:t>
-      </w:r>
-    </w:p>
-    <w:p>
-      <w:pPr>
+        <w:t xml:space="preserve">Presupuestos: </w:t>
+      </w:r>
+      <w:proofErr w:type="spellStart"/>
+      <w:r>
         <w:rPr>
           <w:rFonts w:cstheme="minorHAnsi"/>
           <w:bCs/>
           <w:sz w:val="24"/>
           <w:szCs w:val="24"/>
         </w:rPr>
-      </w:pPr>
+        <w:t>Economico</w:t>
+      </w:r>
+      <w:proofErr w:type="spellEnd"/>
       <w:r>
         <w:rPr>
           <w:rFonts w:cstheme="minorHAnsi"/>
@@ -1586,31 +1706,11 @@
           <w:sz w:val="24"/>
           <w:szCs w:val="24"/>
         </w:rPr>
-        <w:t xml:space="preserve">Presupuestos: </w:t>
-      </w:r>
-      <w:proofErr w:type="spellStart"/>
-      <w:r>
-        <w:rPr>
-          <w:rFonts w:cstheme="minorHAnsi"/>
-          <w:bCs/>
-          <w:sz w:val="24"/>
-          <w:szCs w:val="24"/>
-        </w:rPr>
-        <w:t>Economico</w:t>
-      </w:r>
-      <w:proofErr w:type="spellEnd"/>
-      <w:r>
-        <w:rPr>
-          <w:rFonts w:cstheme="minorHAnsi"/>
-          <w:bCs/>
-          <w:sz w:val="24"/>
-          <w:szCs w:val="24"/>
-        </w:rPr>
         <w:t>, Recomendado, Premium</w:t>
       </w:r>
     </w:p>
     <w:sectPr>
-      <w:footerReference w:type="default" r:id="rId22"/>
+      <w:footerReference w:type="default" r:id="rId23"/>
       <w:pgSz w:w="11906" w:h="16838"/>
       <w:pgMar w:top="720" w:right="720" w:bottom="720" w:left="720" w:header="708" w:footer="708" w:gutter="0"/>
       <w:cols w:space="708"/>

</xml_diff>

<commit_message>
subo fundamentacion del server
</commit_message>
<xml_diff>
--- a/Actividades/Taller01001/Fundamentación de los equipos de servidor.docx
+++ b/Actividades/Taller01001/Fundamentación de los equipos de servidor.docx
@@ -17,7 +17,7 @@
           <w:szCs w:val="22"/>
         </w:rPr>
         <w:drawing>
-          <wp:anchor distT="0" distB="0" distL="114300" distR="114300" simplePos="0" relativeHeight="251659264" behindDoc="0" locked="0" layoutInCell="1" allowOverlap="1" wp14:anchorId="449AFA0B" wp14:editId="08774BEB">
+          <wp:anchor distT="0" distB="0" distL="114300" distR="114300" simplePos="0" relativeHeight="251654656" behindDoc="0" locked="0" layoutInCell="1" allowOverlap="1" wp14:anchorId="449AFA0B" wp14:editId="08774BEB">
             <wp:simplePos x="0" y="0"/>
             <wp:positionH relativeFrom="margin">
               <wp:posOffset>5133975</wp:posOffset>
@@ -85,8 +85,6 @@
         </w:rPr>
         <w:t xml:space="preserve">Equipamiento servidor </w:t>
       </w:r>
-      <w:bookmarkStart w:id="0" w:name="_GoBack"/>
-      <w:bookmarkEnd w:id="0"/>
     </w:p>
     <w:p>
       <w:pPr>
@@ -130,7 +128,7 @@
         <mc:AlternateContent>
           <mc:Choice Requires="wps">
             <w:drawing>
-              <wp:anchor distT="0" distB="0" distL="114300" distR="114300" simplePos="0" relativeHeight="251660288" behindDoc="0" locked="0" layoutInCell="1" allowOverlap="1" wp14:anchorId="63A83AA1" wp14:editId="47DE1E89">
+              <wp:anchor distT="0" distB="0" distL="114300" distR="114300" simplePos="0" relativeHeight="251655680" behindDoc="0" locked="0" layoutInCell="1" allowOverlap="1" wp14:anchorId="63A83AA1" wp14:editId="47DE1E89">
                 <wp:simplePos x="0" y="0"/>
                 <wp:positionH relativeFrom="margin">
                   <wp:align>right</wp:align>
@@ -179,7 +177,7 @@
           </mc:Choice>
           <mc:Fallback>
             <w:pict>
-              <v:line w14:anchorId="071F5E5D" id="Conector recto 8" o:spid="_x0000_s1026" style="position:absolute;z-index:251660288;visibility:visible;mso-wrap-style:square;mso-wrap-distance-left:9pt;mso-wrap-distance-top:0;mso-wrap-distance-right:9pt;mso-wrap-distance-bottom:0;mso-position-horizontal:right;mso-position-horizontal-relative:margin;mso-position-vertical:absolute;mso-position-vertical-relative:text" from="479.05pt,29.75pt" to="1009.3pt,29.75pt" o:gfxdata="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" strokecolor="#5b9bd5 [3204]" strokeweight=".5pt">
+              <v:line w14:anchorId="2286FB3A" id="Conector recto 8" o:spid="_x0000_s1026" style="position:absolute;z-index:251655680;visibility:visible;mso-wrap-style:square;mso-wrap-distance-left:9pt;mso-wrap-distance-top:0;mso-wrap-distance-right:9pt;mso-wrap-distance-bottom:0;mso-position-horizontal:right;mso-position-horizontal-relative:margin;mso-position-vertical:absolute;mso-position-vertical-relative:text" from="479.05pt,29.75pt" to="1009.3pt,29.75pt" o:gfxdata="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" strokecolor="#5b9bd5 [3204]" strokeweight=".5pt">
                 <v:stroke joinstyle="miter"/>
                 <w10:wrap anchorx="margin"/>
               </v:line>
@@ -226,7 +224,7 @@
             <v:path o:extrusionok="f" gradientshapeok="t" o:connecttype="rect"/>
             <o:lock v:ext="edit" aspectratio="t"/>
           </v:shapetype>
-          <v:shape id="_x0000_s1026" type="#_x0000_t75" style="position:absolute;margin-left:353.05pt;margin-top:41.6pt;width:170.45pt;height:87.05pt;z-index:251661312;mso-position-horizontal-relative:text;mso-position-vertical-relative:text;mso-width-relative:page;mso-height-relative:page">
+          <v:shape id="_x0000_s1026" type="#_x0000_t75" style="position:absolute;margin-left:353.05pt;margin-top:41.6pt;width:170.45pt;height:87.05pt;z-index:251662848;mso-position-horizontal-relative:text;mso-position-vertical-relative:text;mso-width-relative:page;mso-height-relative:page">
             <v:imagedata r:id="rId8" o:title="enterprise-servers-poweredge-dellemc-per740-dvd-lf-on-left-hero-685x350-ng"/>
             <w10:wrap type="square"/>
           </v:shape>
@@ -295,15 +293,13 @@
         </w:rPr>
         <w:t xml:space="preserve">Seleccionamos este servidor marca Dell, con un hardware y rendimiento bastante considerables pensando en que debe tener una vida útil de 10 años, por lo tanto, este servidor es la mejor opción en el caso de que deba estar durante 10 años controlando y manejando un nivel de </w:t>
       </w:r>
-      <w:proofErr w:type="spellStart"/>
-      <w:r>
-        <w:rPr>
-          <w:sz w:val="24"/>
-          <w:szCs w:val="24"/>
-        </w:rPr>
-        <w:t>trafico</w:t>
-      </w:r>
-      <w:proofErr w:type="spellEnd"/>
+      <w:r>
+        <w:rPr>
+          <w:sz w:val="24"/>
+          <w:szCs w:val="24"/>
+        </w:rPr>
+        <w:t>tráfico</w:t>
+      </w:r>
       <w:r>
         <w:rPr>
           <w:sz w:val="24"/>
@@ -448,36 +444,290 @@
     <w:p>
       <w:pPr>
         <w:rPr>
+          <w:sz w:val="24"/>
+          <w:szCs w:val="24"/>
+        </w:rPr>
+      </w:pPr>
+      <w:r>
+        <w:rPr>
+          <w:sz w:val="24"/>
+          <w:szCs w:val="24"/>
+        </w:rPr>
+        <w:t>Presupuesto: Recomendado y premium</w:t>
+      </w:r>
+    </w:p>
+    <w:p>
+      <w:pPr>
+        <w:pStyle w:val="Ttulo1"/>
+        <w:rPr>
+          <w:rFonts w:ascii="Calibri" w:hAnsi="Calibri" w:cs="Calibri"/>
+          <w:sz w:val="28"/>
+          <w:szCs w:val="28"/>
+        </w:rPr>
+      </w:pPr>
+      <w:r>
+        <w:rPr>
+          <w:noProof/>
+          <w:sz w:val="24"/>
+          <w:szCs w:val="24"/>
+        </w:rPr>
+        <w:drawing>
+          <wp:anchor distT="0" distB="0" distL="114300" distR="114300" simplePos="0" relativeHeight="251660800" behindDoc="0" locked="0" layoutInCell="1" allowOverlap="1">
+            <wp:simplePos x="0" y="0"/>
+            <wp:positionH relativeFrom="column">
+              <wp:posOffset>5019675</wp:posOffset>
+            </wp:positionH>
+            <wp:positionV relativeFrom="paragraph">
+              <wp:posOffset>85725</wp:posOffset>
+            </wp:positionV>
+            <wp:extent cx="1628775" cy="1628775"/>
+            <wp:effectExtent l="0" t="0" r="9525" b="9525"/>
+            <wp:wrapSquare wrapText="bothSides"/>
+            <wp:docPr id="11" name="Imagen 11"/>
+            <wp:cNvGraphicFramePr>
+              <a:graphicFrameLocks xmlns:a="http://schemas.openxmlformats.org/drawingml/2006/main" noChangeAspect="1"/>
+            </wp:cNvGraphicFramePr>
+            <a:graphic xmlns:a="http://schemas.openxmlformats.org/drawingml/2006/main">
+              <a:graphicData uri="http://schemas.openxmlformats.org/drawingml/2006/picture">
+                <pic:pic xmlns:pic="http://schemas.openxmlformats.org/drawingml/2006/picture">
+                  <pic:nvPicPr>
+                    <pic:cNvPr id="0" name="Picture 1"/>
+                    <pic:cNvPicPr>
+                      <a:picLocks noChangeAspect="1" noChangeArrowheads="1"/>
+                    </pic:cNvPicPr>
+                  </pic:nvPicPr>
+                  <pic:blipFill>
+                    <a:blip r:embed="rId11" cstate="print">
+                      <a:extLst>
+                        <a:ext uri="{28A0092B-C50C-407E-A947-70E740481C1C}">
+                          <a14:useLocalDpi xmlns:a14="http://schemas.microsoft.com/office/drawing/2010/main" val="0"/>
+                        </a:ext>
+                      </a:extLst>
+                    </a:blip>
+                    <a:srcRect/>
+                    <a:stretch>
+                      <a:fillRect/>
+                    </a:stretch>
+                  </pic:blipFill>
+                  <pic:spPr bwMode="auto">
+                    <a:xfrm>
+                      <a:off x="0" y="0"/>
+                      <a:ext cx="1628775" cy="1628775"/>
+                    </a:xfrm>
+                    <a:prstGeom prst="rect">
+                      <a:avLst/>
+                    </a:prstGeom>
+                    <a:noFill/>
+                    <a:ln>
+                      <a:noFill/>
+                    </a:ln>
+                  </pic:spPr>
+                </pic:pic>
+              </a:graphicData>
+            </a:graphic>
+            <wp14:sizeRelH relativeFrom="margin">
+              <wp14:pctWidth>0</wp14:pctWidth>
+            </wp14:sizeRelH>
+            <wp14:sizeRelV relativeFrom="margin">
+              <wp14:pctHeight>0</wp14:pctHeight>
+            </wp14:sizeRelV>
+          </wp:anchor>
+        </w:drawing>
+      </w:r>
+      <w:r>
+        <w:rPr>
+          <w:rFonts w:ascii="Calibri" w:hAnsi="Calibri" w:cs="Calibri"/>
+          <w:sz w:val="28"/>
+          <w:szCs w:val="28"/>
+        </w:rPr>
+        <w:t xml:space="preserve">Disco: </w:t>
+      </w:r>
+      <w:r>
+        <w:rPr>
+          <w:rFonts w:ascii="Calibri" w:hAnsi="Calibri" w:cs="Calibri"/>
+          <w:sz w:val="28"/>
+          <w:szCs w:val="28"/>
+        </w:rPr>
+        <w:t xml:space="preserve">Disco Duro </w:t>
+      </w:r>
+      <w:proofErr w:type="spellStart"/>
+      <w:r>
+        <w:rPr>
+          <w:rFonts w:ascii="Calibri" w:hAnsi="Calibri" w:cs="Calibri"/>
+          <w:sz w:val="28"/>
+          <w:szCs w:val="28"/>
+        </w:rPr>
+        <w:t>Wd</w:t>
+      </w:r>
+      <w:proofErr w:type="spellEnd"/>
+      <w:r>
+        <w:rPr>
+          <w:rFonts w:ascii="Calibri" w:hAnsi="Calibri" w:cs="Calibri"/>
+          <w:sz w:val="28"/>
+          <w:szCs w:val="28"/>
+        </w:rPr>
+        <w:t xml:space="preserve"> </w:t>
+      </w:r>
+      <w:proofErr w:type="spellStart"/>
+      <w:r>
+        <w:rPr>
+          <w:rFonts w:ascii="Calibri" w:hAnsi="Calibri" w:cs="Calibri"/>
+          <w:sz w:val="28"/>
+          <w:szCs w:val="28"/>
+        </w:rPr>
+        <w:t>Hdd</w:t>
+      </w:r>
+      <w:proofErr w:type="spellEnd"/>
+      <w:r>
+        <w:rPr>
+          <w:rFonts w:ascii="Calibri" w:hAnsi="Calibri" w:cs="Calibri"/>
+          <w:sz w:val="28"/>
+          <w:szCs w:val="28"/>
+        </w:rPr>
+        <w:t xml:space="preserve"> 3.5 </w:t>
+      </w:r>
+      <w:proofErr w:type="spellStart"/>
+      <w:r>
+        <w:rPr>
+          <w:rFonts w:ascii="Calibri" w:hAnsi="Calibri" w:cs="Calibri"/>
+          <w:sz w:val="28"/>
+          <w:szCs w:val="28"/>
+        </w:rPr>
+        <w:t>Purple</w:t>
+      </w:r>
+      <w:proofErr w:type="spellEnd"/>
+      <w:r>
+        <w:rPr>
+          <w:rFonts w:ascii="Calibri" w:hAnsi="Calibri" w:cs="Calibri"/>
+          <w:sz w:val="28"/>
+          <w:szCs w:val="28"/>
+        </w:rPr>
+        <w:t xml:space="preserve"> 12tb Sata 3 </w:t>
+      </w:r>
+      <w:proofErr w:type="spellStart"/>
+      <w:r>
+        <w:rPr>
+          <w:rFonts w:ascii="Calibri" w:hAnsi="Calibri" w:cs="Calibri"/>
+          <w:sz w:val="28"/>
+          <w:szCs w:val="28"/>
+        </w:rPr>
+        <w:t>Intellipower</w:t>
+      </w:r>
+      <w:proofErr w:type="spellEnd"/>
+    </w:p>
+    <w:p>
+      <w:pPr>
+        <w:rPr>
+          <w:rFonts w:ascii="Times New Roman" w:hAnsi="Times New Roman" w:cs="Times New Roman"/>
+          <w:sz w:val="24"/>
+          <w:szCs w:val="24"/>
+        </w:rPr>
+      </w:pPr>
+      <w:r>
+        <w:rPr>
+          <w:rFonts w:ascii="Times New Roman" w:hAnsi="Times New Roman" w:cs="Times New Roman"/>
+          <w:sz w:val="24"/>
+          <w:szCs w:val="24"/>
+        </w:rPr>
+        <w:t xml:space="preserve">Elegimos este disco debido a que la frecuencia de los </w:t>
+      </w:r>
+      <w:proofErr w:type="spellStart"/>
+      <w:r>
+        <w:rPr>
+          <w:rFonts w:ascii="Times New Roman" w:hAnsi="Times New Roman" w:cs="Times New Roman"/>
+          <w:sz w:val="24"/>
+          <w:szCs w:val="24"/>
+        </w:rPr>
+        <w:t>Backups</w:t>
+      </w:r>
+      <w:proofErr w:type="spellEnd"/>
+      <w:r>
+        <w:rPr>
+          <w:rFonts w:ascii="Times New Roman" w:hAnsi="Times New Roman" w:cs="Times New Roman"/>
+          <w:sz w:val="24"/>
+          <w:szCs w:val="24"/>
+        </w:rPr>
+        <w:t xml:space="preserve"> es diaria y debemos almacenar toda la información de los usuarios, requeriremos mucha capacidad de almacenamiento a lo largo de los 10 años de utilidad de nuestro sistema. Va a estar en modo RAID 1</w:t>
+      </w:r>
+    </w:p>
+    <w:p>
+      <w:pPr>
+        <w:rPr>
+          <w:rFonts w:ascii="Times New Roman" w:hAnsi="Times New Roman" w:cs="Times New Roman"/>
+          <w:sz w:val="24"/>
+          <w:szCs w:val="24"/>
+        </w:rPr>
+      </w:pPr>
+      <w:r>
+        <w:rPr>
+          <w:rFonts w:ascii="Times New Roman" w:hAnsi="Times New Roman" w:cs="Times New Roman"/>
+          <w:sz w:val="24"/>
+          <w:szCs w:val="24"/>
+        </w:rPr>
+        <w:t xml:space="preserve">Fuente: </w:t>
+      </w:r>
+      <w:hyperlink r:id="rId12" w:history="1">
+        <w:r>
+          <w:rPr>
+            <w:rStyle w:val="Hipervnculo"/>
+            <w:rFonts w:ascii="Times New Roman" w:hAnsi="Times New Roman" w:cs="Times New Roman"/>
+            <w:sz w:val="24"/>
+            <w:szCs w:val="24"/>
+          </w:rPr>
+          <w:t>http://tienda.newtechnology.com.uy/productos/7070-disco-duro-wd-hdd-35-purple-12tb-sata-3-intellipower.html</w:t>
+        </w:r>
+      </w:hyperlink>
+    </w:p>
+    <w:p>
+      <w:pPr>
+        <w:rPr>
+          <w:rFonts w:ascii="Times New Roman" w:hAnsi="Times New Roman" w:cs="Times New Roman"/>
+          <w:sz w:val="24"/>
+          <w:szCs w:val="24"/>
+        </w:rPr>
+      </w:pPr>
+      <w:r>
+        <w:rPr>
+          <w:rFonts w:ascii="Times New Roman" w:hAnsi="Times New Roman" w:cs="Times New Roman"/>
+          <w:sz w:val="24"/>
+          <w:szCs w:val="24"/>
+        </w:rPr>
+        <w:t>Precio: USD 730</w:t>
+      </w:r>
+    </w:p>
+    <w:p>
+      <w:pPr>
+        <w:rPr>
+          <w:rFonts w:ascii="Times New Roman" w:hAnsi="Times New Roman" w:cs="Times New Roman"/>
+          <w:sz w:val="24"/>
+          <w:szCs w:val="24"/>
+        </w:rPr>
+      </w:pPr>
+      <w:r>
+        <w:rPr>
+          <w:rFonts w:ascii="Times New Roman" w:hAnsi="Times New Roman" w:cs="Times New Roman"/>
+          <w:sz w:val="24"/>
+          <w:szCs w:val="24"/>
+        </w:rPr>
+        <w:t>Presupuesto: Económico, Recomendado, Premium</w:t>
+      </w:r>
+    </w:p>
+    <w:p>
+      <w:pPr>
+        <w:rPr>
           <w:b/>
           <w:bCs/>
-          <w:sz w:val="24"/>
-          <w:szCs w:val="24"/>
-        </w:rPr>
-      </w:pPr>
-      <w:r>
-        <w:rPr>
-          <w:sz w:val="24"/>
-          <w:szCs w:val="24"/>
-        </w:rPr>
-        <w:t>Presupuesto: Recomendado y premium</w:t>
-      </w:r>
-    </w:p>
-    <w:p>
-      <w:pPr>
+          <w:sz w:val="28"/>
+          <w:szCs w:val="28"/>
+        </w:rPr>
+      </w:pPr>
+      <w:r>
         <w:rPr>
           <w:b/>
           <w:bCs/>
           <w:sz w:val="28"/>
           <w:szCs w:val="28"/>
         </w:rPr>
-      </w:pPr>
-      <w:r>
-        <w:rPr>
-          <w:b/>
-          <w:bCs/>
-          <w:sz w:val="28"/>
-          <w:szCs w:val="28"/>
-        </w:rPr>
         <w:t>Disco: DISCO DURO LENOVO 600GB 10K 2.5" 6GBPS SAS HOT SWAP TS440</w:t>
       </w:r>
     </w:p>
@@ -496,7 +746,7 @@
           <w:szCs w:val="24"/>
         </w:rPr>
         <w:drawing>
-          <wp:anchor distT="0" distB="0" distL="114300" distR="114300" simplePos="0" relativeHeight="251656192" behindDoc="0" locked="0" layoutInCell="1" allowOverlap="1" wp14:anchorId="3DFB7BC7" wp14:editId="73C86060">
+          <wp:anchor distT="0" distB="0" distL="114300" distR="114300" simplePos="0" relativeHeight="251657728" behindDoc="0" locked="0" layoutInCell="1" allowOverlap="1" wp14:anchorId="3DFB7BC7" wp14:editId="73C86060">
             <wp:simplePos x="0" y="0"/>
             <wp:positionH relativeFrom="margin">
               <wp:posOffset>5052695</wp:posOffset>
@@ -521,7 +771,7 @@
                     </pic:cNvPicPr>
                   </pic:nvPicPr>
                   <pic:blipFill>
-                    <a:blip r:embed="rId11" cstate="print">
+                    <a:blip r:embed="rId13" cstate="print">
                       <a:extLst>
                         <a:ext uri="{28A0092B-C50C-407E-A947-70E740481C1C}">
                           <a14:useLocalDpi xmlns:a14="http://schemas.microsoft.com/office/drawing/2010/main" val="0"/>
@@ -564,25 +814,41 @@
           <w:sz w:val="24"/>
           <w:szCs w:val="24"/>
         </w:rPr>
-        <w:t xml:space="preserve">Elegimos este disco duro para utilizar en el servidor de presupuesto alto debido a que es de tipo </w:t>
-      </w:r>
-      <w:proofErr w:type="gramStart"/>
-      <w:r>
-        <w:rPr>
-          <w:rFonts w:ascii="Times New Roman" w:hAnsi="Times New Roman" w:cs="Times New Roman"/>
-          <w:sz w:val="24"/>
-          <w:szCs w:val="24"/>
-        </w:rPr>
-        <w:t>SAS,  por</w:t>
-      </w:r>
-      <w:proofErr w:type="gramEnd"/>
-      <w:r>
-        <w:rPr>
-          <w:rFonts w:ascii="Times New Roman" w:hAnsi="Times New Roman" w:cs="Times New Roman"/>
-          <w:sz w:val="24"/>
-          <w:szCs w:val="24"/>
-        </w:rPr>
-        <w:t xml:space="preserve"> lo cual, es más rápido y fiable que los discos SATA, lo cual compensa que tengan menos espacio de almacenamiento, además posee 10K de revoluciones por minuto.</w:t>
+        <w:t>Elegimos este disco</w:t>
+      </w:r>
+      <w:r>
+        <w:rPr>
+          <w:rFonts w:ascii="Times New Roman" w:hAnsi="Times New Roman" w:cs="Times New Roman"/>
+          <w:sz w:val="24"/>
+          <w:szCs w:val="24"/>
+        </w:rPr>
+        <w:t xml:space="preserve"> para ser utilizado en las particionas /home y /</w:t>
+      </w:r>
+      <w:proofErr w:type="spellStart"/>
+      <w:r>
+        <w:rPr>
+          <w:rFonts w:ascii="Times New Roman" w:hAnsi="Times New Roman" w:cs="Times New Roman"/>
+          <w:sz w:val="24"/>
+          <w:szCs w:val="24"/>
+        </w:rPr>
+        <w:t>var</w:t>
+      </w:r>
+      <w:proofErr w:type="spellEnd"/>
+      <w:r>
+        <w:rPr>
+          <w:rFonts w:ascii="Times New Roman" w:hAnsi="Times New Roman" w:cs="Times New Roman"/>
+          <w:sz w:val="24"/>
+          <w:szCs w:val="24"/>
+        </w:rPr>
+        <w:t xml:space="preserve"> del sistema debido a que necesitan un disco duro de gran velocidad de transferencia y no mucha capacidad.</w:t>
+      </w:r>
+      <w:r>
+        <w:rPr>
+          <w:rFonts w:ascii="Times New Roman" w:hAnsi="Times New Roman" w:cs="Times New Roman"/>
+          <w:sz w:val="24"/>
+          <w:szCs w:val="24"/>
+        </w:rPr>
+        <w:t xml:space="preserve"> </w:t>
       </w:r>
     </w:p>
     <w:p>
@@ -601,7 +867,7 @@
         </w:rPr>
         <w:t xml:space="preserve">Fuente: </w:t>
       </w:r>
-      <w:hyperlink r:id="rId12" w:history="1">
+      <w:hyperlink r:id="rId14" w:history="1">
         <w:r>
           <w:rPr>
             <w:rStyle w:val="Hipervnculo"/>
@@ -637,6 +903,7 @@
           <w:sz w:val="24"/>
           <w:szCs w:val="24"/>
         </w:rPr>
+        <w:lastRenderedPageBreak/>
         <w:drawing>
           <wp:anchor distT="0" distB="0" distL="114300" distR="114300" simplePos="0" relativeHeight="251658752" behindDoc="0" locked="0" layoutInCell="1" allowOverlap="1">
             <wp:simplePos x="0" y="0"/>
@@ -663,7 +930,7 @@
                     </pic:cNvPicPr>
                   </pic:nvPicPr>
                   <pic:blipFill>
-                    <a:blip r:embed="rId13" cstate="print">
+                    <a:blip r:embed="rId15" cstate="print">
                       <a:extLst>
                         <a:ext uri="{28A0092B-C50C-407E-A947-70E740481C1C}">
                           <a14:useLocalDpi xmlns:a14="http://schemas.microsoft.com/office/drawing/2010/main" val="0"/>
@@ -778,7 +1045,7 @@
         </w:rPr>
         <w:t xml:space="preserve">Fuente: </w:t>
       </w:r>
-      <w:hyperlink r:id="rId14" w:history="1">
+      <w:hyperlink r:id="rId16" w:history="1">
         <w:r>
           <w:rPr>
             <w:rStyle w:val="Hipervnculo"/>
@@ -839,9 +1106,8 @@
           <w:sz w:val="32"/>
           <w:szCs w:val="32"/>
         </w:rPr>
-        <w:lastRenderedPageBreak/>
         <w:drawing>
-          <wp:anchor distT="0" distB="0" distL="114300" distR="114300" simplePos="0" relativeHeight="251655680" behindDoc="0" locked="0" layoutInCell="1" allowOverlap="1">
+          <wp:anchor distT="0" distB="0" distL="114300" distR="114300" simplePos="0" relativeHeight="251656704" behindDoc="0" locked="0" layoutInCell="1" allowOverlap="1">
             <wp:simplePos x="0" y="0"/>
             <wp:positionH relativeFrom="column">
               <wp:posOffset>4686242</wp:posOffset>
@@ -866,7 +1132,7 @@
                     </pic:cNvPicPr>
                   </pic:nvPicPr>
                   <pic:blipFill>
-                    <a:blip r:embed="rId15">
+                    <a:blip r:embed="rId17">
                       <a:extLst>
                         <a:ext uri="{28A0092B-C50C-407E-A947-70E740481C1C}">
                           <a14:useLocalDpi xmlns:a14="http://schemas.microsoft.com/office/drawing/2010/main" val="0"/>
@@ -993,16 +1259,14 @@
         </w:rPr>
         <w:t xml:space="preserve"> y ssd. Por lo </w:t>
       </w:r>
-      <w:proofErr w:type="gramStart"/>
-      <w:r>
-        <w:rPr>
-          <w:rFonts w:ascii="Times New Roman" w:hAnsi="Times New Roman" w:cs="Times New Roman"/>
-          <w:sz w:val="24"/>
-          <w:szCs w:val="24"/>
-        </w:rPr>
-        <w:t>tanto</w:t>
-      </w:r>
-      <w:proofErr w:type="gramEnd"/>
+      <w:r>
+        <w:rPr>
+          <w:rFonts w:ascii="Times New Roman" w:hAnsi="Times New Roman" w:cs="Times New Roman"/>
+          <w:sz w:val="24"/>
+          <w:szCs w:val="24"/>
+        </w:rPr>
+        <w:t>tanto,</w:t>
+      </w:r>
       <w:r>
         <w:rPr>
           <w:rFonts w:ascii="Times New Roman" w:hAnsi="Times New Roman" w:cs="Times New Roman"/>
@@ -1047,7 +1311,7 @@
         </w:rPr>
         <w:t xml:space="preserve">Fuente: </w:t>
       </w:r>
-      <w:hyperlink r:id="rId16" w:history="1">
+      <w:hyperlink r:id="rId18" w:history="1">
         <w:r>
           <w:rPr>
             <w:rStyle w:val="Hipervnculo"/>
@@ -1112,7 +1376,7 @@
           <w:szCs w:val="32"/>
         </w:rPr>
         <w:drawing>
-          <wp:anchor distT="0" distB="0" distL="114300" distR="114300" simplePos="0" relativeHeight="251653632" behindDoc="0" locked="0" layoutInCell="1" allowOverlap="1">
+          <wp:anchor distT="0" distB="0" distL="114300" distR="114300" simplePos="0" relativeHeight="251652608" behindDoc="0" locked="0" layoutInCell="1" allowOverlap="1">
             <wp:simplePos x="0" y="0"/>
             <wp:positionH relativeFrom="column">
               <wp:posOffset>5443855</wp:posOffset>
@@ -1137,7 +1401,7 @@
                     </pic:cNvPicPr>
                   </pic:nvPicPr>
                   <pic:blipFill>
-                    <a:blip r:embed="rId17" cstate="print">
+                    <a:blip r:embed="rId19" cstate="print">
                       <a:extLst>
                         <a:ext uri="{28A0092B-C50C-407E-A947-70E740481C1C}">
                           <a14:useLocalDpi xmlns:a14="http://schemas.microsoft.com/office/drawing/2010/main" val="0"/>
@@ -1228,7 +1492,7 @@
       <w:r>
         <w:t xml:space="preserve"> </w:t>
       </w:r>
-      <w:hyperlink r:id="rId18" w:history="1">
+      <w:hyperlink r:id="rId20" w:history="1">
         <w:r>
           <w:rPr>
             <w:rStyle w:val="Hipervnculo"/>
@@ -1291,7 +1555,7 @@
           <w:szCs w:val="32"/>
         </w:rPr>
         <w:drawing>
-          <wp:anchor distT="0" distB="0" distL="114300" distR="114300" simplePos="0" relativeHeight="251654656" behindDoc="0" locked="0" layoutInCell="1" allowOverlap="1">
+          <wp:anchor distT="0" distB="0" distL="114300" distR="114300" simplePos="0" relativeHeight="251653632" behindDoc="0" locked="0" layoutInCell="1" allowOverlap="1">
             <wp:simplePos x="0" y="0"/>
             <wp:positionH relativeFrom="column">
               <wp:posOffset>5188496</wp:posOffset>
@@ -1316,7 +1580,7 @@
                     </pic:cNvPicPr>
                   </pic:nvPicPr>
                   <pic:blipFill>
-                    <a:blip r:embed="rId19">
+                    <a:blip r:embed="rId21">
                       <a:extLst>
                         <a:ext uri="{28A0092B-C50C-407E-A947-70E740481C1C}">
                           <a14:useLocalDpi xmlns:a14="http://schemas.microsoft.com/office/drawing/2010/main" val="0"/>
@@ -1419,7 +1683,7 @@
         </w:rPr>
         <w:t xml:space="preserve">Fuente: </w:t>
       </w:r>
-      <w:hyperlink r:id="rId20" w:history="1">
+      <w:hyperlink r:id="rId22" w:history="1">
         <w:r>
           <w:rPr>
             <w:rStyle w:val="Hipervnculo"/>
@@ -1481,7 +1745,7 @@
           <w:szCs w:val="24"/>
         </w:rPr>
         <w:drawing>
-          <wp:anchor distT="0" distB="0" distL="114300" distR="114300" simplePos="0" relativeHeight="251661824" behindDoc="1" locked="0" layoutInCell="1" allowOverlap="1">
+          <wp:anchor distT="0" distB="0" distL="114300" distR="114300" simplePos="0" relativeHeight="251654656" behindDoc="1" locked="0" layoutInCell="1" allowOverlap="1">
             <wp:simplePos x="0" y="0"/>
             <wp:positionH relativeFrom="column">
               <wp:posOffset>5057775</wp:posOffset>
@@ -1504,7 +1768,7 @@
                     <pic:cNvPicPr/>
                   </pic:nvPicPr>
                   <pic:blipFill>
-                    <a:blip r:embed="rId21" cstate="print">
+                    <a:blip r:embed="rId23" cstate="print">
                       <a:extLst>
                         <a:ext uri="{28A0092B-C50C-407E-A947-70E740481C1C}">
                           <a14:useLocalDpi xmlns:a14="http://schemas.microsoft.com/office/drawing/2010/main" val="0"/>
@@ -1640,7 +1904,7 @@
         </w:rPr>
         <w:t xml:space="preserve">Fuente: </w:t>
       </w:r>
-      <w:hyperlink r:id="rId22" w:anchor="?sku=RH00003" w:history="1">
+      <w:hyperlink r:id="rId24" w:anchor="?sku=RH00003" w:history="1">
         <w:r>
           <w:rPr>
             <w:rStyle w:val="Hipervnculo"/>
@@ -1666,6 +1930,7 @@
           <w:sz w:val="24"/>
           <w:szCs w:val="24"/>
         </w:rPr>
+        <w:lastRenderedPageBreak/>
         <w:t>Precio: USD 1300</w:t>
       </w:r>
     </w:p>
@@ -1708,8 +1973,438 @@
         <w:t>, Recomendado, Premium</w:t>
       </w:r>
     </w:p>
+    <w:p>
+      <w:pPr>
+        <w:pStyle w:val="Ttulo1"/>
+        <w:rPr>
+          <w:rFonts w:ascii="Calibri" w:hAnsi="Calibri" w:cs="Calibri"/>
+          <w:sz w:val="28"/>
+          <w:szCs w:val="28"/>
+          <w:lang w:val="en-US"/>
+        </w:rPr>
+      </w:pPr>
+      <w:r>
+        <w:rPr>
+          <w:bCs w:val="0"/>
+          <w:noProof/>
+          <w:sz w:val="24"/>
+          <w:szCs w:val="24"/>
+        </w:rPr>
+        <w:drawing>
+          <wp:anchor distT="0" distB="0" distL="114300" distR="114300" simplePos="0" relativeHeight="251661824" behindDoc="0" locked="0" layoutInCell="1" allowOverlap="1">
+            <wp:simplePos x="0" y="0"/>
+            <wp:positionH relativeFrom="column">
+              <wp:posOffset>5341620</wp:posOffset>
+            </wp:positionH>
+            <wp:positionV relativeFrom="paragraph">
+              <wp:posOffset>81915</wp:posOffset>
+            </wp:positionV>
+            <wp:extent cx="1746885" cy="1753235"/>
+            <wp:effectExtent l="0" t="0" r="5715" b="0"/>
+            <wp:wrapSquare wrapText="bothSides"/>
+            <wp:docPr id="10" name="Imagen 10"/>
+            <wp:cNvGraphicFramePr>
+              <a:graphicFrameLocks xmlns:a="http://schemas.openxmlformats.org/drawingml/2006/main" noChangeAspect="1"/>
+            </wp:cNvGraphicFramePr>
+            <a:graphic xmlns:a="http://schemas.openxmlformats.org/drawingml/2006/main">
+              <a:graphicData uri="http://schemas.openxmlformats.org/drawingml/2006/picture">
+                <pic:pic xmlns:pic="http://schemas.openxmlformats.org/drawingml/2006/picture">
+                  <pic:nvPicPr>
+                    <pic:cNvPr id="0" name="Picture 1"/>
+                    <pic:cNvPicPr>
+                      <a:picLocks noChangeAspect="1" noChangeArrowheads="1"/>
+                    </pic:cNvPicPr>
+                  </pic:nvPicPr>
+                  <pic:blipFill>
+                    <a:blip r:embed="rId25" cstate="print">
+                      <a:extLst>
+                        <a:ext uri="{28A0092B-C50C-407E-A947-70E740481C1C}">
+                          <a14:useLocalDpi xmlns:a14="http://schemas.microsoft.com/office/drawing/2010/main" val="0"/>
+                        </a:ext>
+                      </a:extLst>
+                    </a:blip>
+                    <a:srcRect/>
+                    <a:stretch>
+                      <a:fillRect/>
+                    </a:stretch>
+                  </pic:blipFill>
+                  <pic:spPr bwMode="auto">
+                    <a:xfrm>
+                      <a:off x="0" y="0"/>
+                      <a:ext cx="1746885" cy="1753235"/>
+                    </a:xfrm>
+                    <a:prstGeom prst="rect">
+                      <a:avLst/>
+                    </a:prstGeom>
+                    <a:noFill/>
+                    <a:ln>
+                      <a:noFill/>
+                    </a:ln>
+                  </pic:spPr>
+                </pic:pic>
+              </a:graphicData>
+            </a:graphic>
+            <wp14:sizeRelH relativeFrom="margin">
+              <wp14:pctWidth>0</wp14:pctWidth>
+            </wp14:sizeRelH>
+            <wp14:sizeRelV relativeFrom="margin">
+              <wp14:pctHeight>0</wp14:pctHeight>
+            </wp14:sizeRelV>
+          </wp:anchor>
+        </w:drawing>
+      </w:r>
+      <w:r>
+        <w:rPr>
+          <w:rFonts w:ascii="Calibri" w:hAnsi="Calibri" w:cs="Calibri"/>
+          <w:sz w:val="28"/>
+          <w:szCs w:val="28"/>
+          <w:lang w:val="en-US"/>
+        </w:rPr>
+        <w:t xml:space="preserve">Firewall: </w:t>
+      </w:r>
+      <w:proofErr w:type="spellStart"/>
+      <w:r>
+        <w:rPr>
+          <w:rFonts w:ascii="Calibri" w:hAnsi="Calibri" w:cs="Calibri"/>
+          <w:sz w:val="28"/>
+          <w:szCs w:val="28"/>
+          <w:lang w:val="en-US"/>
+        </w:rPr>
+        <w:t>Equipo</w:t>
+      </w:r>
+      <w:proofErr w:type="spellEnd"/>
+      <w:r>
+        <w:rPr>
+          <w:rFonts w:ascii="Calibri" w:hAnsi="Calibri" w:cs="Calibri"/>
+          <w:sz w:val="28"/>
+          <w:szCs w:val="28"/>
+          <w:lang w:val="en-US"/>
+        </w:rPr>
+        <w:t xml:space="preserve"> Intel Core I3 Coffee Lake</w:t>
+      </w:r>
+    </w:p>
+    <w:p>
+      <w:pPr>
+        <w:rPr>
+          <w:rFonts w:ascii="Times New Roman" w:hAnsi="Times New Roman" w:cs="Times New Roman"/>
+          <w:bCs/>
+          <w:sz w:val="24"/>
+          <w:szCs w:val="24"/>
+        </w:rPr>
+      </w:pPr>
+      <w:r>
+        <w:rPr>
+          <w:rFonts w:ascii="Times New Roman" w:hAnsi="Times New Roman" w:cs="Times New Roman"/>
+          <w:bCs/>
+          <w:sz w:val="24"/>
+          <w:szCs w:val="24"/>
+        </w:rPr>
+        <w:t>Elegimos este equipo porqu</w:t>
+      </w:r>
+      <w:r>
+        <w:rPr>
+          <w:rFonts w:ascii="Times New Roman" w:hAnsi="Times New Roman" w:cs="Times New Roman"/>
+          <w:bCs/>
+          <w:sz w:val="24"/>
+          <w:szCs w:val="24"/>
+        </w:rPr>
+        <w:t xml:space="preserve">e con la instalación de múltiples tarjetas de red cumple el rol de Firewall de una buena manera y debido a un tema económico, ya que nuestros Firewalls son básicos y en Uruguay los precios de Firewalls son muy onerosos. </w:t>
+      </w:r>
+    </w:p>
+    <w:p>
+      <w:pPr>
+        <w:rPr>
+          <w:rFonts w:ascii="Times New Roman" w:hAnsi="Times New Roman" w:cs="Times New Roman"/>
+          <w:bCs/>
+          <w:sz w:val="24"/>
+          <w:szCs w:val="24"/>
+        </w:rPr>
+      </w:pPr>
+      <w:r>
+        <w:rPr>
+          <w:rFonts w:ascii="Times New Roman" w:hAnsi="Times New Roman" w:cs="Times New Roman"/>
+          <w:bCs/>
+          <w:sz w:val="24"/>
+          <w:szCs w:val="24"/>
+        </w:rPr>
+        <w:t xml:space="preserve">Fuente: </w:t>
+      </w:r>
+      <w:hyperlink r:id="rId26" w:history="1">
+        <w:r>
+          <w:rPr>
+            <w:rStyle w:val="Hipervnculo"/>
+            <w:rFonts w:ascii="Times New Roman" w:hAnsi="Times New Roman" w:cs="Times New Roman"/>
+            <w:bCs/>
+            <w:sz w:val="24"/>
+            <w:szCs w:val="24"/>
+          </w:rPr>
+          <w:t>https://thotcomputacion.com.uy/producto/equipo-intel-core-i3-oferta-especial-2/</w:t>
+        </w:r>
+      </w:hyperlink>
+    </w:p>
+    <w:p>
+      <w:pPr>
+        <w:rPr>
+          <w:rFonts w:ascii="Times New Roman" w:hAnsi="Times New Roman" w:cs="Times New Roman"/>
+          <w:bCs/>
+          <w:sz w:val="24"/>
+          <w:szCs w:val="24"/>
+        </w:rPr>
+      </w:pPr>
+      <w:r>
+        <w:rPr>
+          <w:rFonts w:ascii="Times New Roman" w:hAnsi="Times New Roman" w:cs="Times New Roman"/>
+          <w:bCs/>
+          <w:sz w:val="24"/>
+          <w:szCs w:val="24"/>
+        </w:rPr>
+        <w:t>Precio: USD 425</w:t>
+      </w:r>
+    </w:p>
+    <w:p>
+      <w:pPr>
+        <w:rPr>
+          <w:rFonts w:ascii="Times New Roman" w:hAnsi="Times New Roman" w:cs="Times New Roman"/>
+          <w:bCs/>
+          <w:sz w:val="24"/>
+          <w:szCs w:val="24"/>
+        </w:rPr>
+      </w:pPr>
+      <w:r>
+        <w:rPr>
+          <w:rFonts w:ascii="Times New Roman" w:hAnsi="Times New Roman" w:cs="Times New Roman"/>
+          <w:bCs/>
+          <w:sz w:val="24"/>
+          <w:szCs w:val="24"/>
+        </w:rPr>
+        <w:t>Presupuestos: Económico, Recomendado, Premium</w:t>
+      </w:r>
+    </w:p>
+    <w:p>
+      <w:pPr>
+        <w:pStyle w:val="Ttulo1"/>
+        <w:rPr>
+          <w:rFonts w:ascii="Calibri" w:hAnsi="Calibri" w:cs="Calibri"/>
+          <w:bCs w:val="0"/>
+          <w:sz w:val="28"/>
+          <w:szCs w:val="28"/>
+        </w:rPr>
+      </w:pPr>
+      <w:r>
+        <w:rPr>
+          <w:b w:val="0"/>
+          <w:noProof/>
+          <w:sz w:val="24"/>
+          <w:szCs w:val="24"/>
+        </w:rPr>
+        <w:drawing>
+          <wp:anchor distT="0" distB="0" distL="114300" distR="114300" simplePos="0" relativeHeight="251655680" behindDoc="0" locked="0" layoutInCell="1" allowOverlap="1">
+            <wp:simplePos x="0" y="0"/>
+            <wp:positionH relativeFrom="column">
+              <wp:posOffset>5022850</wp:posOffset>
+            </wp:positionH>
+            <wp:positionV relativeFrom="paragraph">
+              <wp:posOffset>85725</wp:posOffset>
+            </wp:positionV>
+            <wp:extent cx="1905000" cy="1428750"/>
+            <wp:effectExtent l="0" t="0" r="0" b="0"/>
+            <wp:wrapSquare wrapText="bothSides"/>
+            <wp:docPr id="7" name="Imagen 7"/>
+            <wp:cNvGraphicFramePr>
+              <a:graphicFrameLocks xmlns:a="http://schemas.openxmlformats.org/drawingml/2006/main" noChangeAspect="1"/>
+            </wp:cNvGraphicFramePr>
+            <a:graphic xmlns:a="http://schemas.openxmlformats.org/drawingml/2006/main">
+              <a:graphicData uri="http://schemas.openxmlformats.org/drawingml/2006/picture">
+                <pic:pic xmlns:pic="http://schemas.openxmlformats.org/drawingml/2006/picture">
+                  <pic:nvPicPr>
+                    <pic:cNvPr id="0" name="Picture 1"/>
+                    <pic:cNvPicPr>
+                      <a:picLocks noChangeAspect="1" noChangeArrowheads="1"/>
+                    </pic:cNvPicPr>
+                  </pic:nvPicPr>
+                  <pic:blipFill>
+                    <a:blip r:embed="rId27" cstate="print">
+                      <a:extLst>
+                        <a:ext uri="{28A0092B-C50C-407E-A947-70E740481C1C}">
+                          <a14:useLocalDpi xmlns:a14="http://schemas.microsoft.com/office/drawing/2010/main" val="0"/>
+                        </a:ext>
+                      </a:extLst>
+                    </a:blip>
+                    <a:srcRect/>
+                    <a:stretch>
+                      <a:fillRect/>
+                    </a:stretch>
+                  </pic:blipFill>
+                  <pic:spPr bwMode="auto">
+                    <a:xfrm>
+                      <a:off x="0" y="0"/>
+                      <a:ext cx="1905000" cy="1428750"/>
+                    </a:xfrm>
+                    <a:prstGeom prst="rect">
+                      <a:avLst/>
+                    </a:prstGeom>
+                    <a:noFill/>
+                    <a:ln>
+                      <a:noFill/>
+                    </a:ln>
+                  </pic:spPr>
+                </pic:pic>
+              </a:graphicData>
+            </a:graphic>
+            <wp14:sizeRelH relativeFrom="margin">
+              <wp14:pctWidth>0</wp14:pctWidth>
+            </wp14:sizeRelH>
+            <wp14:sizeRelV relativeFrom="margin">
+              <wp14:pctHeight>0</wp14:pctHeight>
+            </wp14:sizeRelV>
+          </wp:anchor>
+        </w:drawing>
+      </w:r>
+      <w:r>
+        <w:rPr>
+          <w:rFonts w:ascii="Calibri" w:hAnsi="Calibri" w:cs="Calibri"/>
+          <w:bCs w:val="0"/>
+          <w:sz w:val="28"/>
+          <w:szCs w:val="28"/>
+        </w:rPr>
+        <w:t xml:space="preserve">Extra: Tarjeta de red: Tarjeta de Red </w:t>
+      </w:r>
+      <w:proofErr w:type="spellStart"/>
+      <w:r>
+        <w:rPr>
+          <w:rFonts w:ascii="Calibri" w:hAnsi="Calibri" w:cs="Calibri"/>
+          <w:bCs w:val="0"/>
+          <w:sz w:val="28"/>
+          <w:szCs w:val="28"/>
+        </w:rPr>
+        <w:t>TpLink</w:t>
+      </w:r>
+      <w:proofErr w:type="spellEnd"/>
+      <w:r>
+        <w:rPr>
+          <w:rFonts w:ascii="Calibri" w:hAnsi="Calibri" w:cs="Calibri"/>
+          <w:bCs w:val="0"/>
+          <w:sz w:val="28"/>
+          <w:szCs w:val="28"/>
+        </w:rPr>
+        <w:t xml:space="preserve"> </w:t>
+      </w:r>
+      <w:proofErr w:type="spellStart"/>
+      <w:r>
+        <w:rPr>
+          <w:rFonts w:ascii="Calibri" w:hAnsi="Calibri" w:cs="Calibri"/>
+          <w:bCs w:val="0"/>
+          <w:sz w:val="28"/>
+          <w:szCs w:val="28"/>
+        </w:rPr>
+        <w:t>Pci</w:t>
+      </w:r>
+      <w:proofErr w:type="spellEnd"/>
+      <w:r>
+        <w:rPr>
+          <w:rFonts w:ascii="Calibri" w:hAnsi="Calibri" w:cs="Calibri"/>
+          <w:bCs w:val="0"/>
+          <w:sz w:val="28"/>
+          <w:szCs w:val="28"/>
+        </w:rPr>
+        <w:t>-E Tg-3468 10/1000 NNET</w:t>
+      </w:r>
+    </w:p>
+    <w:p>
+      <w:pPr>
+        <w:pStyle w:val="Ttulo1"/>
+        <w:rPr>
+          <w:b w:val="0"/>
+          <w:sz w:val="24"/>
+          <w:szCs w:val="24"/>
+        </w:rPr>
+      </w:pPr>
+      <w:r>
+        <w:rPr>
+          <w:b w:val="0"/>
+          <w:sz w:val="24"/>
+          <w:szCs w:val="24"/>
+        </w:rPr>
+        <w:t>Elegimos esta tarjeta de red para coloca</w:t>
+      </w:r>
+      <w:bookmarkStart w:id="0" w:name="_GoBack"/>
+      <w:bookmarkEnd w:id="0"/>
+      <w:r>
+        <w:rPr>
+          <w:b w:val="0"/>
+          <w:sz w:val="24"/>
+          <w:szCs w:val="24"/>
+        </w:rPr>
+        <w:t>rlas en los equipos de Firewall de la empresa</w:t>
+      </w:r>
+    </w:p>
+    <w:p>
+      <w:pPr>
+        <w:pStyle w:val="Ttulo1"/>
+        <w:rPr>
+          <w:b w:val="0"/>
+          <w:sz w:val="24"/>
+          <w:szCs w:val="24"/>
+        </w:rPr>
+      </w:pPr>
+      <w:r>
+        <w:rPr>
+          <w:b w:val="0"/>
+          <w:sz w:val="24"/>
+          <w:szCs w:val="24"/>
+        </w:rPr>
+        <w:t xml:space="preserve">Fuente: </w:t>
+      </w:r>
+      <w:hyperlink r:id="rId28" w:history="1">
+        <w:r>
+          <w:rPr>
+            <w:rStyle w:val="Hipervnculo"/>
+            <w:b w:val="0"/>
+            <w:sz w:val="24"/>
+            <w:szCs w:val="24"/>
+          </w:rPr>
+          <w:t>https://www.nnet.com.uy/tarjred/pci1010000/</w:t>
+        </w:r>
+      </w:hyperlink>
+    </w:p>
+    <w:p>
+      <w:pPr>
+        <w:pStyle w:val="Ttulo1"/>
+        <w:rPr>
+          <w:b w:val="0"/>
+          <w:sz w:val="24"/>
+          <w:szCs w:val="24"/>
+        </w:rPr>
+      </w:pPr>
+      <w:r>
+        <w:rPr>
+          <w:b w:val="0"/>
+          <w:sz w:val="24"/>
+          <w:szCs w:val="24"/>
+        </w:rPr>
+        <w:t>Precio: USD 12</w:t>
+      </w:r>
+    </w:p>
+    <w:p>
+      <w:pPr>
+        <w:pStyle w:val="Ttulo1"/>
+        <w:rPr>
+          <w:b w:val="0"/>
+          <w:sz w:val="24"/>
+          <w:szCs w:val="24"/>
+        </w:rPr>
+      </w:pPr>
+      <w:r>
+        <w:rPr>
+          <w:b w:val="0"/>
+          <w:sz w:val="24"/>
+          <w:szCs w:val="24"/>
+        </w:rPr>
+        <w:t>Presupuestos: Económico, Recomendado, Premium</w:t>
+      </w:r>
+    </w:p>
     <w:sectPr>
-      <w:footerReference w:type="default" r:id="rId23"/>
+      <w:footerReference w:type="default" r:id="rId29"/>
       <w:pgSz w:w="11906" w:h="16838"/>
       <w:pgMar w:top="720" w:right="720" w:bottom="720" w:left="720" w:header="708" w:footer="708" w:gutter="0"/>
       <w:cols w:space="708"/>
@@ -2668,6 +3363,7 @@
     <w:lsdException w:name="HTML Sample" w:semiHidden="1" w:unhideWhenUsed="1"/>
     <w:lsdException w:name="HTML Typewriter" w:semiHidden="1" w:unhideWhenUsed="1"/>
     <w:lsdException w:name="HTML Variable" w:semiHidden="1" w:unhideWhenUsed="1"/>
+    <w:lsdException w:name="Normal Table" w:semiHidden="1" w:unhideWhenUsed="1"/>
     <w:lsdException w:name="annotation subject" w:semiHidden="1" w:unhideWhenUsed="1"/>
     <w:lsdException w:name="No List" w:semiHidden="1" w:unhideWhenUsed="1"/>
     <w:lsdException w:name="Outline List 1" w:semiHidden="1" w:unhideWhenUsed="1"/>
@@ -2714,8 +3410,10 @@
     <w:lsdException w:name="Table Subtle 2" w:semiHidden="1" w:unhideWhenUsed="1"/>
     <w:lsdException w:name="Table Web 1" w:semiHidden="1" w:unhideWhenUsed="1"/>
     <w:lsdException w:name="Table Web 2" w:semiHidden="1" w:unhideWhenUsed="1"/>
+    <w:lsdException w:name="Table Web 3" w:semiHidden="1" w:unhideWhenUsed="1"/>
     <w:lsdException w:name="Balloon Text" w:semiHidden="1" w:unhideWhenUsed="1"/>
     <w:lsdException w:name="Table Grid" w:uiPriority="39"/>
+    <w:lsdException w:name="Table Theme" w:semiHidden="1" w:unhideWhenUsed="1"/>
     <w:lsdException w:name="Placeholder Text" w:semiHidden="1"/>
     <w:lsdException w:name="No Spacing" w:uiPriority="1" w:qFormat="1"/>
     <w:lsdException w:name="Light Shading" w:uiPriority="60"/>

</xml_diff>

<commit_message>
Subo lo de la UPS
</commit_message>
<xml_diff>
--- a/Actividades/Taller01001/Fundamentación de los equipos de servidor.docx
+++ b/Actividades/Taller01001/Fundamentación de los equipos de servidor.docx
@@ -109,15 +109,7 @@
         </w:rPr>
       </w:pPr>
       <w:r>
-        <w:t xml:space="preserve">Ruta en </w:t>
-      </w:r>
-      <w:proofErr w:type="spellStart"/>
-      <w:r>
-        <w:t>GitLab</w:t>
-      </w:r>
-      <w:proofErr w:type="spellEnd"/>
-      <w:r>
-        <w:t>: /Actividades/Taller01001/Fundamentación de los equipos de servidor</w:t>
+        <w:t>Ruta en GitLab: /Actividades/Taller01001/Fundamentación de los equipos de servidor</w:t>
       </w:r>
       <w:r>
         <w:rPr>
@@ -177,7 +169,7 @@
           </mc:Choice>
           <mc:Fallback>
             <w:pict>
-              <v:line w14:anchorId="2F0C94AC" id="Conector recto 8" o:spid="_x0000_s1026" style="position:absolute;z-index:251656192;visibility:visible;mso-wrap-style:square;mso-wrap-distance-left:9pt;mso-wrap-distance-top:0;mso-wrap-distance-right:9pt;mso-wrap-distance-bottom:0;mso-position-horizontal:right;mso-position-horizontal-relative:margin;mso-position-vertical:absolute;mso-position-vertical-relative:text" from="479.05pt,29.75pt" to="1009.3pt,29.75pt" o:gfxdata="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" strokecolor="#5b9bd5 [3204]" strokeweight=".5pt">
+              <v:line w14:anchorId="63E3A922" id="Conector recto 8" o:spid="_x0000_s1026" style="position:absolute;z-index:251656192;visibility:visible;mso-wrap-style:square;mso-wrap-distance-left:9pt;mso-wrap-distance-top:0;mso-wrap-distance-right:9pt;mso-wrap-distance-bottom:0;mso-position-horizontal:right;mso-position-horizontal-relative:margin;mso-position-vertical:absolute;mso-position-vertical-relative:text" from="479.05pt,29.75pt" to="1009.3pt,29.75pt" o:gfxdata="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" strokecolor="#5b9bd5 [3204]" strokeweight=".5pt">
                 <v:stroke joinstyle="miter"/>
                 <w10:wrap anchorx="margin"/>
               </v:line>
@@ -257,7 +249,6 @@
         </w:rPr>
         <w:t xml:space="preserve"> </w:t>
       </w:r>
-      <w:proofErr w:type="spellStart"/>
       <w:r>
         <w:rPr>
           <w:b/>
@@ -265,23 +256,13 @@
           <w:sz w:val="28"/>
           <w:szCs w:val="28"/>
         </w:rPr>
-        <w:t>PowerEdge</w:t>
-      </w:r>
-      <w:proofErr w:type="spellEnd"/>
-      <w:r>
+        <w:t>PowerEdge R740</w:t>
+      </w:r>
+    </w:p>
+    <w:p>
+      <w:pPr>
         <w:rPr>
           <w:b/>
-          <w:bCs/>
-          <w:sz w:val="28"/>
-          <w:szCs w:val="28"/>
-        </w:rPr>
-        <w:t xml:space="preserve"> R740</w:t>
-      </w:r>
-    </w:p>
-    <w:p>
-      <w:pPr>
-        <w:rPr>
-          <w:b/>
           <w:sz w:val="24"/>
           <w:szCs w:val="24"/>
         </w:rPr>
@@ -318,7 +299,6 @@
     <w:p>
       <w:pPr>
         <w:rPr>
-          <w:b/>
           <w:sz w:val="24"/>
           <w:szCs w:val="24"/>
         </w:rPr>
@@ -342,32 +322,21 @@
           <w:sz w:val="24"/>
           <w:szCs w:val="24"/>
         </w:rPr>
-        <w:t>gb cada uno, de los cuales, 2 se</w:t>
-      </w:r>
-      <w:bookmarkStart w:id="0" w:name="_GoBack"/>
-      <w:bookmarkEnd w:id="0"/>
-      <w:r>
-        <w:rPr>
-          <w:sz w:val="24"/>
-          <w:szCs w:val="24"/>
-        </w:rPr>
-        <w:t xml:space="preserve">rán utilizados para almacenamiento de datos y 1 para </w:t>
-      </w:r>
-      <w:proofErr w:type="spellStart"/>
-      <w:r>
-        <w:rPr>
-          <w:sz w:val="24"/>
-          <w:szCs w:val="24"/>
-        </w:rPr>
-        <w:t>backups</w:t>
-      </w:r>
-      <w:proofErr w:type="spellEnd"/>
+        <w:t>gb cada uno, de los cuales, 2 serán utilizados para almacenamiento de datos y 1 para backups</w:t>
+      </w:r>
       <w:r>
         <w:rPr>
           <w:sz w:val="24"/>
           <w:szCs w:val="24"/>
         </w:rPr>
         <w:t>.</w:t>
+      </w:r>
+      <w:r>
+        <w:rPr>
+          <w:sz w:val="24"/>
+          <w:szCs w:val="24"/>
+        </w:rPr>
+        <w:t xml:space="preserve"> Tambien le pondremos una fuente de 495W</w:t>
       </w:r>
     </w:p>
     <w:p>
@@ -557,106 +526,24 @@
           <w:sz w:val="28"/>
           <w:szCs w:val="28"/>
         </w:rPr>
-        <w:t xml:space="preserve">Disco Duro </w:t>
-      </w:r>
-      <w:proofErr w:type="spellStart"/>
-      <w:r>
-        <w:rPr>
-          <w:rFonts w:ascii="Calibri" w:hAnsi="Calibri" w:cs="Calibri"/>
-          <w:sz w:val="28"/>
-          <w:szCs w:val="28"/>
-        </w:rPr>
-        <w:t>Wd</w:t>
-      </w:r>
-      <w:proofErr w:type="spellEnd"/>
-      <w:r>
-        <w:rPr>
-          <w:rFonts w:ascii="Calibri" w:hAnsi="Calibri" w:cs="Calibri"/>
-          <w:sz w:val="28"/>
-          <w:szCs w:val="28"/>
-        </w:rPr>
-        <w:t xml:space="preserve"> </w:t>
-      </w:r>
-      <w:proofErr w:type="spellStart"/>
-      <w:r>
-        <w:rPr>
-          <w:rFonts w:ascii="Calibri" w:hAnsi="Calibri" w:cs="Calibri"/>
-          <w:sz w:val="28"/>
-          <w:szCs w:val="28"/>
-        </w:rPr>
-        <w:t>Hdd</w:t>
-      </w:r>
-      <w:proofErr w:type="spellEnd"/>
-      <w:r>
-        <w:rPr>
-          <w:rFonts w:ascii="Calibri" w:hAnsi="Calibri" w:cs="Calibri"/>
-          <w:sz w:val="28"/>
-          <w:szCs w:val="28"/>
-        </w:rPr>
-        <w:t xml:space="preserve"> 3.5 </w:t>
-      </w:r>
-      <w:proofErr w:type="spellStart"/>
-      <w:r>
-        <w:rPr>
-          <w:rFonts w:ascii="Calibri" w:hAnsi="Calibri" w:cs="Calibri"/>
-          <w:sz w:val="28"/>
-          <w:szCs w:val="28"/>
-        </w:rPr>
-        <w:t>Purple</w:t>
-      </w:r>
-      <w:proofErr w:type="spellEnd"/>
-      <w:r>
-        <w:rPr>
-          <w:rFonts w:ascii="Calibri" w:hAnsi="Calibri" w:cs="Calibri"/>
-          <w:sz w:val="28"/>
-          <w:szCs w:val="28"/>
-        </w:rPr>
-        <w:t xml:space="preserve"> 12tb Sata 3 </w:t>
-      </w:r>
-      <w:proofErr w:type="spellStart"/>
-      <w:r>
-        <w:rPr>
-          <w:rFonts w:ascii="Calibri" w:hAnsi="Calibri" w:cs="Calibri"/>
-          <w:sz w:val="28"/>
-          <w:szCs w:val="28"/>
-        </w:rPr>
-        <w:t>Intellipower</w:t>
-      </w:r>
-      <w:proofErr w:type="spellEnd"/>
-    </w:p>
-    <w:p>
-      <w:pPr>
-        <w:rPr>
-          <w:rFonts w:ascii="Times New Roman" w:hAnsi="Times New Roman" w:cs="Times New Roman"/>
-          <w:sz w:val="24"/>
-          <w:szCs w:val="24"/>
-        </w:rPr>
-      </w:pPr>
-      <w:r>
-        <w:rPr>
-          <w:rFonts w:ascii="Times New Roman" w:hAnsi="Times New Roman" w:cs="Times New Roman"/>
-          <w:sz w:val="24"/>
-          <w:szCs w:val="24"/>
-        </w:rPr>
-        <w:t xml:space="preserve">Elegimos este disco debido a que la frecuencia de los </w:t>
-      </w:r>
-      <w:proofErr w:type="spellStart"/>
-      <w:r>
-        <w:rPr>
-          <w:rFonts w:ascii="Times New Roman" w:hAnsi="Times New Roman" w:cs="Times New Roman"/>
-          <w:sz w:val="24"/>
-          <w:szCs w:val="24"/>
-        </w:rPr>
-        <w:t>Backups</w:t>
-      </w:r>
-      <w:proofErr w:type="spellEnd"/>
-      <w:r>
-        <w:rPr>
-          <w:rFonts w:ascii="Times New Roman" w:hAnsi="Times New Roman" w:cs="Times New Roman"/>
-          <w:sz w:val="24"/>
-          <w:szCs w:val="24"/>
-        </w:rPr>
-        <w:t xml:space="preserve"> es diaria y debemos almacenar toda la información de los usuarios, requeriremos mucha capacidad de almacenamiento a lo largo de los 10 años de utilidad de nuestro sistema. Va a estar en modo RAID 1</w:t>
+        <w:t>Disco Duro Wd Hdd 3.5 Purple 12tb Sata 3 Intellipower</w:t>
+      </w:r>
+    </w:p>
+    <w:p>
+      <w:pPr>
+        <w:rPr>
+          <w:rFonts w:ascii="Times New Roman" w:hAnsi="Times New Roman" w:cs="Times New Roman"/>
+          <w:sz w:val="24"/>
+          <w:szCs w:val="24"/>
+        </w:rPr>
+      </w:pPr>
+      <w:r>
+        <w:rPr>
+          <w:rFonts w:ascii="Times New Roman" w:hAnsi="Times New Roman" w:cs="Times New Roman"/>
+          <w:sz w:val="24"/>
+          <w:szCs w:val="24"/>
+        </w:rPr>
+        <w:t>Elegimos este disco debido a que la frecuencia de los Backups es diaria y debemos almacenar toda la información de los usuarios, requeriremos mucha capacidad de almacenamiento a lo largo de los 10 años de utilidad de nuestro sistema. Va a estar en modo RAID 1</w:t>
       </w:r>
     </w:p>
     <w:p>
@@ -831,25 +718,7 @@
           <w:sz w:val="24"/>
           <w:szCs w:val="24"/>
         </w:rPr>
-        <w:t xml:space="preserve"> para ser utilizado en las particionas /home y /</w:t>
-      </w:r>
-      <w:proofErr w:type="spellStart"/>
-      <w:r>
-        <w:rPr>
-          <w:rFonts w:ascii="Times New Roman" w:hAnsi="Times New Roman" w:cs="Times New Roman"/>
-          <w:sz w:val="24"/>
-          <w:szCs w:val="24"/>
-        </w:rPr>
-        <w:t>var</w:t>
-      </w:r>
-      <w:proofErr w:type="spellEnd"/>
-      <w:r>
-        <w:rPr>
-          <w:rFonts w:ascii="Times New Roman" w:hAnsi="Times New Roman" w:cs="Times New Roman"/>
-          <w:sz w:val="24"/>
-          <w:szCs w:val="24"/>
-        </w:rPr>
-        <w:t xml:space="preserve"> del sistema debido a que necesitan un disco duro de gran velocidad de transferencia y no mucha capacidad.</w:t>
+        <w:t xml:space="preserve"> para ser utilizado en las particionas /home y /var del sistema debido a que necesitan un disco duro de gran velocidad de transferencia y no mucha capacidad.</w:t>
       </w:r>
       <w:r>
         <w:rPr>
@@ -1019,23 +888,7 @@
           <w:sz w:val="24"/>
           <w:szCs w:val="24"/>
         </w:rPr>
-        <w:t xml:space="preserve">Elegimos esta RAM para el servidor DELL </w:t>
-      </w:r>
-      <w:proofErr w:type="spellStart"/>
-      <w:r>
-        <w:rPr>
-          <w:sz w:val="24"/>
-          <w:szCs w:val="24"/>
-        </w:rPr>
-        <w:t>Poweredge</w:t>
-      </w:r>
-      <w:proofErr w:type="spellEnd"/>
-      <w:r>
-        <w:rPr>
-          <w:sz w:val="24"/>
-          <w:szCs w:val="24"/>
-        </w:rPr>
-        <w:t xml:space="preserve"> R740 debido a que es de tipo DIMM y es el único tipo que acepta el servidor</w:t>
+        <w:t>Elegimos esta RAM para el servidor DELL Poweredge R740 debido a que es de tipo DIMM y es el único tipo que acepta el servidor</w:t>
       </w:r>
     </w:p>
     <w:p>
@@ -1248,25 +1101,7 @@
           <w:sz w:val="24"/>
           <w:szCs w:val="24"/>
         </w:rPr>
-        <w:t xml:space="preserve">, viene con 16gb incluidos, y discos de tipo </w:t>
-      </w:r>
-      <w:proofErr w:type="spellStart"/>
-      <w:r>
-        <w:rPr>
-          <w:rFonts w:ascii="Times New Roman" w:hAnsi="Times New Roman" w:cs="Times New Roman"/>
-          <w:sz w:val="24"/>
-          <w:szCs w:val="24"/>
-        </w:rPr>
-        <w:t>hdd</w:t>
-      </w:r>
-      <w:proofErr w:type="spellEnd"/>
-      <w:r>
-        <w:rPr>
-          <w:rFonts w:ascii="Times New Roman" w:hAnsi="Times New Roman" w:cs="Times New Roman"/>
-          <w:sz w:val="24"/>
-          <w:szCs w:val="24"/>
-        </w:rPr>
-        <w:t xml:space="preserve"> y ssd. Por lo </w:t>
+        <w:t xml:space="preserve">, viene con 16gb incluidos, y discos de tipo hdd y ssd. Por lo </w:t>
       </w:r>
       <w:r>
         <w:rPr>
@@ -1282,26 +1117,18 @@
           <w:sz w:val="24"/>
           <w:szCs w:val="24"/>
         </w:rPr>
-        <w:t xml:space="preserve"> le colocaremos 3 discos de 500gb tipo </w:t>
-      </w:r>
-      <w:proofErr w:type="spellStart"/>
-      <w:r>
-        <w:rPr>
-          <w:rFonts w:ascii="Times New Roman" w:hAnsi="Times New Roman" w:cs="Times New Roman"/>
-          <w:sz w:val="24"/>
-          <w:szCs w:val="24"/>
-        </w:rPr>
-        <w:t>hdd</w:t>
-      </w:r>
-      <w:proofErr w:type="spellEnd"/>
-      <w:r>
-        <w:rPr>
-          <w:rFonts w:ascii="Times New Roman" w:hAnsi="Times New Roman" w:cs="Times New Roman"/>
-          <w:sz w:val="24"/>
-          <w:szCs w:val="24"/>
-        </w:rPr>
-        <w:t xml:space="preserve"> y 2 discos ssd de 120 en RAID.</w:t>
-      </w:r>
+        <w:t xml:space="preserve"> le colocaremos 3 discos de 500gb tipo hdd y 2 discos ssd de 120 en RAID.</w:t>
+      </w:r>
+      <w:r>
+        <w:rPr>
+          <w:rFonts w:ascii="Times New Roman" w:hAnsi="Times New Roman" w:cs="Times New Roman"/>
+          <w:sz w:val="24"/>
+          <w:szCs w:val="24"/>
+        </w:rPr>
+        <w:t xml:space="preserve"> Tambien le pondremos una fuente de 495W</w:t>
+      </w:r>
+      <w:bookmarkStart w:id="0" w:name="_GoBack"/>
+      <w:bookmarkEnd w:id="0"/>
     </w:p>
     <w:p>
       <w:pPr>
@@ -1449,106 +1276,24 @@
           <w:sz w:val="28"/>
           <w:szCs w:val="28"/>
         </w:rPr>
-        <w:t xml:space="preserve">Disco: Disco Duro </w:t>
-      </w:r>
-      <w:proofErr w:type="spellStart"/>
-      <w:r>
-        <w:rPr>
-          <w:rFonts w:ascii="Calibri" w:hAnsi="Calibri" w:cs="Calibri"/>
-          <w:sz w:val="28"/>
-          <w:szCs w:val="28"/>
-        </w:rPr>
-        <w:t>Wd</w:t>
-      </w:r>
-      <w:proofErr w:type="spellEnd"/>
-      <w:r>
-        <w:rPr>
-          <w:rFonts w:ascii="Calibri" w:hAnsi="Calibri" w:cs="Calibri"/>
-          <w:sz w:val="28"/>
-          <w:szCs w:val="28"/>
-        </w:rPr>
-        <w:t xml:space="preserve"> </w:t>
-      </w:r>
-      <w:proofErr w:type="spellStart"/>
-      <w:r>
-        <w:rPr>
-          <w:rFonts w:ascii="Calibri" w:hAnsi="Calibri" w:cs="Calibri"/>
-          <w:sz w:val="28"/>
-          <w:szCs w:val="28"/>
-        </w:rPr>
-        <w:t>Hdd</w:t>
-      </w:r>
-      <w:proofErr w:type="spellEnd"/>
-      <w:r>
-        <w:rPr>
-          <w:rFonts w:ascii="Calibri" w:hAnsi="Calibri" w:cs="Calibri"/>
-          <w:sz w:val="28"/>
-          <w:szCs w:val="28"/>
-        </w:rPr>
-        <w:t xml:space="preserve"> 3.5 </w:t>
-      </w:r>
-      <w:proofErr w:type="spellStart"/>
-      <w:r>
-        <w:rPr>
-          <w:rFonts w:ascii="Calibri" w:hAnsi="Calibri" w:cs="Calibri"/>
-          <w:sz w:val="28"/>
-          <w:szCs w:val="28"/>
-        </w:rPr>
-        <w:t>Purple</w:t>
-      </w:r>
-      <w:proofErr w:type="spellEnd"/>
-      <w:r>
-        <w:rPr>
-          <w:rFonts w:ascii="Calibri" w:hAnsi="Calibri" w:cs="Calibri"/>
-          <w:sz w:val="28"/>
-          <w:szCs w:val="28"/>
-        </w:rPr>
-        <w:t xml:space="preserve"> 12tb Sata 3 </w:t>
-      </w:r>
-      <w:proofErr w:type="spellStart"/>
-      <w:r>
-        <w:rPr>
-          <w:rFonts w:ascii="Calibri" w:hAnsi="Calibri" w:cs="Calibri"/>
-          <w:sz w:val="28"/>
-          <w:szCs w:val="28"/>
-        </w:rPr>
-        <w:t>Intellipower</w:t>
-      </w:r>
-      <w:proofErr w:type="spellEnd"/>
-    </w:p>
-    <w:p>
-      <w:pPr>
-        <w:rPr>
-          <w:rFonts w:ascii="Times New Roman" w:hAnsi="Times New Roman" w:cs="Times New Roman"/>
-          <w:sz w:val="24"/>
-          <w:szCs w:val="24"/>
-        </w:rPr>
-      </w:pPr>
-      <w:r>
-        <w:rPr>
-          <w:rFonts w:ascii="Times New Roman" w:hAnsi="Times New Roman" w:cs="Times New Roman"/>
-          <w:sz w:val="24"/>
-          <w:szCs w:val="24"/>
-        </w:rPr>
-        <w:t xml:space="preserve">Elegimos este disco debido a que la frecuencia de los </w:t>
-      </w:r>
-      <w:proofErr w:type="spellStart"/>
-      <w:r>
-        <w:rPr>
-          <w:rFonts w:ascii="Times New Roman" w:hAnsi="Times New Roman" w:cs="Times New Roman"/>
-          <w:sz w:val="24"/>
-          <w:szCs w:val="24"/>
-        </w:rPr>
-        <w:t>Backups</w:t>
-      </w:r>
-      <w:proofErr w:type="spellEnd"/>
-      <w:r>
-        <w:rPr>
-          <w:rFonts w:ascii="Times New Roman" w:hAnsi="Times New Roman" w:cs="Times New Roman"/>
-          <w:sz w:val="24"/>
-          <w:szCs w:val="24"/>
-        </w:rPr>
-        <w:t xml:space="preserve"> es diaria y debemos almacenar toda la información de los usuarios, requeriremos mucha capacidad de almacenamiento a lo largo de los 10 años de utilidad de nuestro sistema. Va a estar en modo RAID 1</w:t>
+        <w:t>Disco: Disco Duro Wd Hdd 3.5 Purple 12tb Sata 3 Intellipower</w:t>
+      </w:r>
+    </w:p>
+    <w:p>
+      <w:pPr>
+        <w:rPr>
+          <w:rFonts w:ascii="Times New Roman" w:hAnsi="Times New Roman" w:cs="Times New Roman"/>
+          <w:sz w:val="24"/>
+          <w:szCs w:val="24"/>
+        </w:rPr>
+      </w:pPr>
+      <w:r>
+        <w:rPr>
+          <w:rFonts w:ascii="Times New Roman" w:hAnsi="Times New Roman" w:cs="Times New Roman"/>
+          <w:sz w:val="24"/>
+          <w:szCs w:val="24"/>
+        </w:rPr>
+        <w:t>Elegimos este disco debido a que la frecuencia de los Backups es diaria y debemos almacenar toda la información de los usuarios, requeriremos mucha capacidad de almacenamiento a lo largo de los 10 años de utilidad de nuestro sistema. Va a estar en modo RAID 1</w:t>
       </w:r>
     </w:p>
     <w:p>
@@ -1899,9 +1644,8 @@
           <w:sz w:val="28"/>
           <w:szCs w:val="28"/>
         </w:rPr>
-        <w:t xml:space="preserve">Sistema Operativo: Red </w:t>
-      </w:r>
-      <w:proofErr w:type="spellStart"/>
+        <w:t>Sistema Operativo: Red Hat</w:t>
+      </w:r>
       <w:r>
         <w:rPr>
           <w:rFonts w:cstheme="minorHAnsi"/>
@@ -1909,16 +1653,6 @@
           <w:sz w:val="28"/>
           <w:szCs w:val="28"/>
         </w:rPr>
-        <w:t>Hat</w:t>
-      </w:r>
-      <w:proofErr w:type="spellEnd"/>
-      <w:r>
-        <w:rPr>
-          <w:rFonts w:cstheme="minorHAnsi"/>
-          <w:b/>
-          <w:sz w:val="28"/>
-          <w:szCs w:val="28"/>
-        </w:rPr>
         <w:t xml:space="preserve"> Enterprise Linux 7.3</w:t>
       </w:r>
     </w:p>
@@ -1938,47 +1672,7 @@
           <w:sz w:val="24"/>
           <w:szCs w:val="24"/>
         </w:rPr>
-        <w:t xml:space="preserve">Elegimos Red </w:t>
-      </w:r>
-      <w:proofErr w:type="spellStart"/>
-      <w:r>
-        <w:rPr>
-          <w:rFonts w:cstheme="minorHAnsi"/>
-          <w:bCs/>
-          <w:sz w:val="24"/>
-          <w:szCs w:val="24"/>
-        </w:rPr>
-        <w:t>Hat</w:t>
-      </w:r>
-      <w:proofErr w:type="spellEnd"/>
-      <w:r>
-        <w:rPr>
-          <w:rFonts w:cstheme="minorHAnsi"/>
-          <w:bCs/>
-          <w:sz w:val="24"/>
-          <w:szCs w:val="24"/>
-        </w:rPr>
-        <w:t xml:space="preserve"> debido a que es un SO mucho mas estable que las otras opciones, a pesar de su nivel de dificultad, y proporciona recursos al desarrollo del </w:t>
-      </w:r>
-      <w:proofErr w:type="spellStart"/>
-      <w:r>
-        <w:rPr>
-          <w:rFonts w:cstheme="minorHAnsi"/>
-          <w:bCs/>
-          <w:sz w:val="24"/>
-          <w:szCs w:val="24"/>
-        </w:rPr>
-        <w:t>kernel</w:t>
-      </w:r>
-      <w:proofErr w:type="spellEnd"/>
-      <w:r>
-        <w:rPr>
-          <w:rFonts w:cstheme="minorHAnsi"/>
-          <w:bCs/>
-          <w:sz w:val="24"/>
-          <w:szCs w:val="24"/>
-        </w:rPr>
-        <w:t xml:space="preserve"> de Linux.</w:t>
+        <w:t>Elegimos Red Hat debido a que es un SO mucho mas estable que las otras opciones, a pesar de su nivel de dificultad, y proporciona recursos al desarrollo del kernel de Linux.</w:t>
       </w:r>
     </w:p>
     <w:p>
@@ -2041,27 +1735,7 @@
           <w:sz w:val="24"/>
           <w:szCs w:val="24"/>
         </w:rPr>
-        <w:t xml:space="preserve">Presupuestos: </w:t>
-      </w:r>
-      <w:proofErr w:type="spellStart"/>
-      <w:r>
-        <w:rPr>
-          <w:rFonts w:cstheme="minorHAnsi"/>
-          <w:bCs/>
-          <w:sz w:val="24"/>
-          <w:szCs w:val="24"/>
-        </w:rPr>
-        <w:t>Economico</w:t>
-      </w:r>
-      <w:proofErr w:type="spellEnd"/>
-      <w:r>
-        <w:rPr>
-          <w:rFonts w:cstheme="minorHAnsi"/>
-          <w:bCs/>
-          <w:sz w:val="24"/>
-          <w:szCs w:val="24"/>
-        </w:rPr>
-        <w:t>, Recomendado, Premium</w:t>
+        <w:t>Presupuestos: Economico, Recomendado, Premium</w:t>
       </w:r>
     </w:p>
     <w:p>
@@ -2153,7 +1827,6 @@
         </w:rPr>
         <w:t xml:space="preserve">Firewall: </w:t>
       </w:r>
-      <w:proofErr w:type="spellStart"/>
       <w:r>
         <w:rPr>
           <w:rFonts w:ascii="Calibri" w:hAnsi="Calibri" w:cs="Calibri"/>
@@ -2161,17 +1834,7 @@
           <w:szCs w:val="28"/>
           <w:lang w:val="en-US"/>
         </w:rPr>
-        <w:t>Equipo</w:t>
-      </w:r>
-      <w:proofErr w:type="spellEnd"/>
-      <w:r>
-        <w:rPr>
-          <w:rFonts w:ascii="Calibri" w:hAnsi="Calibri" w:cs="Calibri"/>
-          <w:sz w:val="28"/>
-          <w:szCs w:val="28"/>
-          <w:lang w:val="en-US"/>
-        </w:rPr>
-        <w:t xml:space="preserve"> Intel Core I3 Coffee Lake</w:t>
+        <w:t>Equipo Intel Core I3 Coffee Lake</w:t>
       </w:r>
     </w:p>
     <w:p>
@@ -2358,47 +2021,7 @@
           <w:sz w:val="28"/>
           <w:szCs w:val="28"/>
         </w:rPr>
-        <w:t xml:space="preserve">Extra: Tarjeta de red: Tarjeta de Red </w:t>
-      </w:r>
-      <w:proofErr w:type="spellStart"/>
-      <w:r>
-        <w:rPr>
-          <w:rFonts w:ascii="Calibri" w:hAnsi="Calibri" w:cs="Calibri"/>
-          <w:bCs w:val="0"/>
-          <w:sz w:val="28"/>
-          <w:szCs w:val="28"/>
-        </w:rPr>
-        <w:t>TpLink</w:t>
-      </w:r>
-      <w:proofErr w:type="spellEnd"/>
-      <w:r>
-        <w:rPr>
-          <w:rFonts w:ascii="Calibri" w:hAnsi="Calibri" w:cs="Calibri"/>
-          <w:bCs w:val="0"/>
-          <w:sz w:val="28"/>
-          <w:szCs w:val="28"/>
-        </w:rPr>
-        <w:t xml:space="preserve"> </w:t>
-      </w:r>
-      <w:proofErr w:type="spellStart"/>
-      <w:r>
-        <w:rPr>
-          <w:rFonts w:ascii="Calibri" w:hAnsi="Calibri" w:cs="Calibri"/>
-          <w:bCs w:val="0"/>
-          <w:sz w:val="28"/>
-          <w:szCs w:val="28"/>
-        </w:rPr>
-        <w:t>Pci</w:t>
-      </w:r>
-      <w:proofErr w:type="spellEnd"/>
-      <w:r>
-        <w:rPr>
-          <w:rFonts w:ascii="Calibri" w:hAnsi="Calibri" w:cs="Calibri"/>
-          <w:bCs w:val="0"/>
-          <w:sz w:val="28"/>
-          <w:szCs w:val="28"/>
-        </w:rPr>
-        <w:t>-E Tg-3468 10/1000 NNET</w:t>
+        <w:t>Extra: Tarjeta de red: Tarjeta de Red TpLink Pci-E Tg-3468 10/1000 NNET</w:t>
       </w:r>
     </w:p>
     <w:p>
@@ -2484,8 +2107,192 @@
         <w:t>Presupuestos: Económico, Recomendado, Premium</w:t>
       </w:r>
     </w:p>
+    <w:p>
+      <w:pPr>
+        <w:pStyle w:val="Ttulo1"/>
+        <w:rPr>
+          <w:b w:val="0"/>
+          <w:sz w:val="24"/>
+          <w:szCs w:val="24"/>
+        </w:rPr>
+      </w:pPr>
+    </w:p>
+    <w:p>
+      <w:pPr>
+        <w:pStyle w:val="Ttulo1"/>
+      </w:pPr>
+      <w:r>
+        <w:rPr>
+          <w:noProof/>
+        </w:rPr>
+        <w:drawing>
+          <wp:anchor distT="0" distB="0" distL="114300" distR="114300" simplePos="0" relativeHeight="251659776" behindDoc="0" locked="0" layoutInCell="1" allowOverlap="1">
+            <wp:simplePos x="0" y="0"/>
+            <wp:positionH relativeFrom="column">
+              <wp:posOffset>4826635</wp:posOffset>
+            </wp:positionH>
+            <wp:positionV relativeFrom="paragraph">
+              <wp:posOffset>13970</wp:posOffset>
+            </wp:positionV>
+            <wp:extent cx="1828800" cy="1828800"/>
+            <wp:effectExtent l="0" t="0" r="0" b="0"/>
+            <wp:wrapSquare wrapText="bothSides"/>
+            <wp:docPr id="2" name="Imagen 2"/>
+            <wp:cNvGraphicFramePr>
+              <a:graphicFrameLocks xmlns:a="http://schemas.openxmlformats.org/drawingml/2006/main" noChangeAspect="1"/>
+            </wp:cNvGraphicFramePr>
+            <a:graphic xmlns:a="http://schemas.openxmlformats.org/drawingml/2006/main">
+              <a:graphicData uri="http://schemas.openxmlformats.org/drawingml/2006/picture">
+                <pic:pic xmlns:pic="http://schemas.openxmlformats.org/drawingml/2006/picture">
+                  <pic:nvPicPr>
+                    <pic:cNvPr id="2" name="8949755SL-1012UL-C_02_27f5857601ed49b48263c6f38b0463f7.jpg"/>
+                    <pic:cNvPicPr/>
+                  </pic:nvPicPr>
+                  <pic:blipFill>
+                    <a:blip r:embed="rId28" cstate="print">
+                      <a:extLst>
+                        <a:ext uri="{28A0092B-C50C-407E-A947-70E740481C1C}">
+                          <a14:useLocalDpi xmlns:a14="http://schemas.microsoft.com/office/drawing/2010/main" val="0"/>
+                        </a:ext>
+                      </a:extLst>
+                    </a:blip>
+                    <a:stretch>
+                      <a:fillRect/>
+                    </a:stretch>
+                  </pic:blipFill>
+                  <pic:spPr>
+                    <a:xfrm>
+                      <a:off x="0" y="0"/>
+                      <a:ext cx="1828800" cy="1828800"/>
+                    </a:xfrm>
+                    <a:prstGeom prst="rect">
+                      <a:avLst/>
+                    </a:prstGeom>
+                  </pic:spPr>
+                </pic:pic>
+              </a:graphicData>
+            </a:graphic>
+            <wp14:sizeRelH relativeFrom="margin">
+              <wp14:pctWidth>0</wp14:pctWidth>
+            </wp14:sizeRelH>
+            <wp14:sizeRelV relativeFrom="margin">
+              <wp14:pctHeight>0</wp14:pctHeight>
+            </wp14:sizeRelV>
+          </wp:anchor>
+        </w:drawing>
+      </w:r>
+      <w:r>
+        <w:rPr>
+          <w:rFonts w:asciiTheme="minorHAnsi" w:hAnsiTheme="minorHAnsi" w:cstheme="minorHAnsi"/>
+          <w:bCs w:val="0"/>
+          <w:sz w:val="28"/>
+          <w:szCs w:val="28"/>
+        </w:rPr>
+        <w:t>UPS:</w:t>
+      </w:r>
+      <w:r>
+        <w:rPr>
+          <w:rFonts w:asciiTheme="minorHAnsi" w:hAnsiTheme="minorHAnsi" w:cstheme="minorHAnsi"/>
+          <w:bCs w:val="0"/>
+          <w:sz w:val="28"/>
+          <w:szCs w:val="28"/>
+        </w:rPr>
+        <w:t xml:space="preserve"> </w:t>
+      </w:r>
+      <w:r>
+        <w:rPr>
+          <w:rFonts w:asciiTheme="minorHAnsi" w:hAnsiTheme="minorHAnsi" w:cstheme="minorHAnsi"/>
+          <w:sz w:val="28"/>
+          <w:szCs w:val="28"/>
+        </w:rPr>
+        <w:t>Forza SL-1012UL-C SMART UPS</w:t>
+      </w:r>
+    </w:p>
+    <w:p>
+      <w:pPr>
+        <w:pStyle w:val="Ttulo1"/>
+        <w:rPr>
+          <w:b w:val="0"/>
+          <w:sz w:val="24"/>
+          <w:szCs w:val="24"/>
+        </w:rPr>
+      </w:pPr>
+      <w:r>
+        <w:rPr>
+          <w:b w:val="0"/>
+          <w:sz w:val="24"/>
+          <w:szCs w:val="24"/>
+        </w:rPr>
+        <w:t>Elegimos este UPS debido a que posee un buen rendimiento certificado, tiene comunicación por USB y una pantalla LED táctil para el fácil manejo de la misma. Colocaremos 3 de este UPS en cadena para suministrar el hardware de la sala de servidor en caso de un fallo de electricidad.</w:t>
+      </w:r>
+    </w:p>
+    <w:p>
+      <w:pPr>
+        <w:pStyle w:val="Ttulo1"/>
+        <w:rPr>
+          <w:b w:val="0"/>
+          <w:sz w:val="24"/>
+          <w:szCs w:val="24"/>
+        </w:rPr>
+      </w:pPr>
+      <w:r>
+        <w:rPr>
+          <w:b w:val="0"/>
+          <w:sz w:val="24"/>
+          <w:szCs w:val="24"/>
+        </w:rPr>
+        <w:t xml:space="preserve">Fuente: </w:t>
+      </w:r>
+      <w:hyperlink r:id="rId29" w:history="1">
+        <w:r>
+          <w:rPr>
+            <w:rStyle w:val="Hipervnculo"/>
+            <w:b w:val="0"/>
+            <w:sz w:val="24"/>
+            <w:szCs w:val="24"/>
+          </w:rPr>
+          <w:t>https://thotcomputacion.com.uy/producto/forza-sl-1012ul-c-smart-ups/</w:t>
+        </w:r>
+      </w:hyperlink>
+    </w:p>
+    <w:p>
+      <w:pPr>
+        <w:pStyle w:val="Ttulo1"/>
+        <w:rPr>
+          <w:b w:val="0"/>
+          <w:sz w:val="24"/>
+          <w:szCs w:val="24"/>
+        </w:rPr>
+      </w:pPr>
+      <w:r>
+        <w:rPr>
+          <w:b w:val="0"/>
+          <w:sz w:val="24"/>
+          <w:szCs w:val="24"/>
+        </w:rPr>
+        <w:t>Precio: USD 150</w:t>
+      </w:r>
+    </w:p>
+    <w:p>
+      <w:pPr>
+        <w:pStyle w:val="Ttulo1"/>
+        <w:rPr>
+          <w:b w:val="0"/>
+          <w:sz w:val="24"/>
+          <w:szCs w:val="24"/>
+        </w:rPr>
+      </w:pPr>
+      <w:r>
+        <w:rPr>
+          <w:b w:val="0"/>
+          <w:sz w:val="24"/>
+          <w:szCs w:val="24"/>
+        </w:rPr>
+        <w:t>Presupuestos: Económico, Recomendado, Premium</w:t>
+      </w:r>
+    </w:p>
     <w:sectPr>
-      <w:footerReference w:type="default" r:id="rId28"/>
+      <w:footerReference w:type="default" r:id="rId30"/>
       <w:pgSz w:w="11906" w:h="16838"/>
       <w:pgMar w:top="720" w:right="720" w:bottom="720" w:left="720" w:header="708" w:footer="708" w:gutter="0"/>
       <w:cols w:space="708"/>

</xml_diff>